<commit_message>
Kleine aanpassingen aan rapport
</commit_message>
<xml_diff>
--- a/Onderzoeksrapport.docx
+++ b/Onderzoeksrapport.docx
@@ -90,7 +90,7 @@
                             <w:txbxContent>
                               <w:p>
                                 <w:pPr>
-                                  <w:pStyle w:val="Titel"/>
+                                  <w:pStyle w:val="Title"/>
                                 </w:pPr>
                                 <w:sdt>
                                   <w:sdtPr>
@@ -541,7 +541,7 @@
                             <w:txbxContent>
                               <w:p>
                                 <w:pPr>
-                                  <w:pStyle w:val="Ondertitel"/>
+                                  <w:pStyle w:val="Subtitle"/>
                                 </w:pPr>
                                 <w:sdt>
                                   <w:sdtPr>
@@ -553,7 +553,10 @@
                                   <w:sdtEndPr/>
                                   <w:sdtContent>
                                     <w:r>
-                                      <w:t>onderzoeksrapport</w:t>
+                                      <w:t>O</w:t>
+                                    </w:r>
+                                    <w:r>
+                                      <w:t>nderzoeksrapport</w:t>
                                     </w:r>
                                   </w:sdtContent>
                                 </w:sdt>
@@ -577,12 +580,16 @@
               </mc:Choice>
               <mc:Fallback>
                 <w:pict>
-                  <v:shape w14:anchorId="288FEB7F" id="Tekstvak 11" o:spid="_x0000_s1028" type="#_x0000_t202" style="position:absolute;margin-left:0;margin-top:427.2pt;width:493.9pt;height:44.6pt;z-index:251663872;visibility:visible;mso-wrap-style:square;mso-width-percent:980;mso-height-percent:0;mso-wrap-distance-left:9pt;mso-wrap-distance-top:0;mso-wrap-distance-right:9pt;mso-wrap-distance-bottom:0;mso-position-horizontal:absolute;mso-position-horizontal-relative:margin;mso-position-vertical:absolute;mso-position-vertical-relative:margin;mso-width-percent:980;mso-height-percent:0;mso-width-relative:margin;mso-height-relative:page;v-text-anchor:top" o:gfxdata="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" filled="f" stroked="f">
+                  <v:shapetype w14:anchorId="288FEB7F" id="_x0000_t202" coordsize="21600,21600" o:spt="202" path="m,l,21600r21600,l21600,xe">
+                    <v:stroke joinstyle="miter"/>
+                    <v:path gradientshapeok="t" o:connecttype="rect"/>
+                  </v:shapetype>
+                  <v:shape id="Tekstvak 11" o:spid="_x0000_s1028" type="#_x0000_t202" style="position:absolute;margin-left:0;margin-top:427.2pt;width:493.9pt;height:44.6pt;z-index:251663872;visibility:visible;mso-wrap-style:square;mso-width-percent:980;mso-height-percent:0;mso-wrap-distance-left:9pt;mso-wrap-distance-top:0;mso-wrap-distance-right:9pt;mso-wrap-distance-bottom:0;mso-position-horizontal:absolute;mso-position-horizontal-relative:margin;mso-position-vertical:absolute;mso-position-vertical-relative:margin;mso-width-percent:980;mso-height-percent:0;mso-width-relative:margin;mso-height-relative:page;v-text-anchor:top" o:gfxdata="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" filled="f" stroked="f">
                     <v:textbox>
                       <w:txbxContent>
                         <w:p>
                           <w:pPr>
-                            <w:pStyle w:val="Ondertitel"/>
+                            <w:pStyle w:val="Subtitle"/>
                           </w:pPr>
                           <w:sdt>
                             <w:sdtPr>
@@ -594,7 +601,10 @@
                             <w:sdtEndPr/>
                             <w:sdtContent>
                               <w:r>
-                                <w:t>onderzoeksrapport</w:t>
+                                <w:t>O</w:t>
+                              </w:r>
+                              <w:r>
+                                <w:t>nderzoeksrapport</w:t>
                               </w:r>
                             </w:sdtContent>
                           </w:sdt>
@@ -900,7 +910,7 @@
     </w:sdt>
     <w:p>
       <w:pPr>
-        <w:pStyle w:val="Kop1"/>
+        <w:pStyle w:val="Heading1"/>
       </w:pPr>
       <w:bookmarkStart w:id="0" w:name="_Toc409534847"/>
       <w:r>
@@ -928,7 +938,13 @@
         <w:spacing w:line="276" w:lineRule="auto"/>
       </w:pPr>
       <w:r>
-        <w:t>Graag willen wij de Hanzehogeschool bedenken voor de begeleiding tijdens deze uitdaging.</w:t>
+        <w:t>Graag wi</w:t>
+      </w:r>
+      <w:r>
+        <w:t>llen wij de Hanzehogeschool beda</w:t>
+      </w:r>
+      <w:r>
+        <w:t>nken voor de begeleiding tijdens deze uitdaging.</w:t>
       </w:r>
       <w:r>
         <w:br w:type="page"/>
@@ -936,6 +952,12 @@
     </w:p>
     <w:sdt>
       <w:sdtPr>
+        <w:rPr>
+          <w:rFonts w:asciiTheme="minorHAnsi" w:eastAsiaTheme="minorEastAsia" w:hAnsiTheme="minorHAnsi" w:cstheme="minorBidi"/>
+          <w:color w:val="auto"/>
+          <w:sz w:val="20"/>
+          <w:szCs w:val="20"/>
+        </w:rPr>
         <w:id w:val="431251515"/>
         <w:docPartObj>
           <w:docPartGallery w:val="Table of Contents"/>
@@ -944,18 +966,14 @@
       </w:sdtPr>
       <w:sdtEndPr>
         <w:rPr>
-          <w:rFonts w:asciiTheme="minorHAnsi" w:eastAsiaTheme="minorEastAsia" w:hAnsiTheme="minorHAnsi" w:cstheme="minorBidi"/>
           <w:b/>
           <w:bCs/>
-          <w:color w:val="auto"/>
-          <w:sz w:val="20"/>
-          <w:szCs w:val="20"/>
         </w:rPr>
       </w:sdtEndPr>
       <w:sdtContent>
         <w:p>
           <w:pPr>
-            <w:pStyle w:val="Kopvaninhoudsopgave"/>
+            <w:pStyle w:val="TOCHeading"/>
           </w:pPr>
           <w:r>
             <w:t>Inhoudsopgave</w:t>
@@ -963,7 +981,7 @@
         </w:p>
         <w:p>
           <w:pPr>
-            <w:pStyle w:val="Inhopg1"/>
+            <w:pStyle w:val="TOC1"/>
             <w:tabs>
               <w:tab w:val="right" w:leader="underscore" w:pos="10070"/>
             </w:tabs>
@@ -1065,7 +1083,7 @@
         </w:p>
         <w:p>
           <w:pPr>
-            <w:pStyle w:val="Inhopg1"/>
+            <w:pStyle w:val="TOC1"/>
             <w:tabs>
               <w:tab w:val="right" w:leader="underscore" w:pos="10070"/>
             </w:tabs>
@@ -1140,7 +1158,7 @@
         </w:p>
         <w:p>
           <w:pPr>
-            <w:pStyle w:val="Inhopg1"/>
+            <w:pStyle w:val="TOC1"/>
             <w:tabs>
               <w:tab w:val="right" w:leader="underscore" w:pos="10070"/>
             </w:tabs>
@@ -1215,7 +1233,7 @@
         </w:p>
         <w:p>
           <w:pPr>
-            <w:pStyle w:val="Inhopg2"/>
+            <w:pStyle w:val="TOC2"/>
             <w:tabs>
               <w:tab w:val="right" w:leader="underscore" w:pos="10070"/>
             </w:tabs>
@@ -1288,7 +1306,7 @@
         </w:p>
         <w:p>
           <w:pPr>
-            <w:pStyle w:val="Inhopg2"/>
+            <w:pStyle w:val="TOC2"/>
             <w:tabs>
               <w:tab w:val="right" w:leader="underscore" w:pos="10070"/>
             </w:tabs>
@@ -1361,7 +1379,7 @@
         </w:p>
         <w:p>
           <w:pPr>
-            <w:pStyle w:val="Inhopg2"/>
+            <w:pStyle w:val="TOC2"/>
             <w:tabs>
               <w:tab w:val="right" w:leader="underscore" w:pos="10070"/>
             </w:tabs>
@@ -1434,7 +1452,7 @@
         </w:p>
         <w:p>
           <w:pPr>
-            <w:pStyle w:val="Inhopg2"/>
+            <w:pStyle w:val="TOC2"/>
             <w:tabs>
               <w:tab w:val="right" w:leader="underscore" w:pos="10070"/>
             </w:tabs>
@@ -1507,7 +1525,7 @@
         </w:p>
         <w:p>
           <w:pPr>
-            <w:pStyle w:val="Inhopg2"/>
+            <w:pStyle w:val="TOC2"/>
             <w:tabs>
               <w:tab w:val="right" w:leader="underscore" w:pos="10070"/>
             </w:tabs>
@@ -1580,7 +1598,7 @@
         </w:p>
         <w:p>
           <w:pPr>
-            <w:pStyle w:val="Inhopg1"/>
+            <w:pStyle w:val="TOC1"/>
             <w:tabs>
               <w:tab w:val="right" w:leader="underscore" w:pos="10070"/>
             </w:tabs>
@@ -1655,7 +1673,7 @@
         </w:p>
         <w:p>
           <w:pPr>
-            <w:pStyle w:val="Inhopg1"/>
+            <w:pStyle w:val="TOC1"/>
             <w:tabs>
               <w:tab w:val="right" w:leader="underscore" w:pos="10070"/>
             </w:tabs>
@@ -1762,7 +1780,7 @@
     </w:p>
     <w:p>
       <w:pPr>
-        <w:pStyle w:val="Kop1"/>
+        <w:pStyle w:val="Heading1"/>
       </w:pPr>
       <w:bookmarkStart w:id="1" w:name="_Toc409534848"/>
       <w:r>
@@ -1793,7 +1811,7 @@
     </w:p>
     <w:p>
       <w:pPr>
-        <w:pStyle w:val="Kop1"/>
+        <w:pStyle w:val="Heading1"/>
       </w:pPr>
       <w:bookmarkStart w:id="2" w:name="_Toc409534849"/>
       <w:r>
@@ -1812,7 +1830,7 @@
     </w:p>
     <w:p>
       <w:pPr>
-        <w:pStyle w:val="Kop2"/>
+        <w:pStyle w:val="Heading2"/>
       </w:pPr>
       <w:bookmarkStart w:id="3" w:name="_Toc409534850"/>
       <w:r>
@@ -1830,7 +1848,7 @@
     </w:p>
     <w:p>
       <w:pPr>
-        <w:pStyle w:val="Kop2"/>
+        <w:pStyle w:val="Heading2"/>
       </w:pPr>
       <w:bookmarkStart w:id="4" w:name="_Toc409534851"/>
       <w:r>
@@ -1845,6 +1863,7 @@
           <w:id w:val="1514644707"/>
           <w:citation/>
         </w:sdtPr>
+        <w:sdtEndPr/>
         <w:sdtContent>
           <w:r>
             <w:fldChar w:fldCharType="begin"/>
@@ -1881,7 +1900,7 @@
     </w:p>
     <w:p>
       <w:pPr>
-        <w:pStyle w:val="Kop2"/>
+        <w:pStyle w:val="Heading2"/>
       </w:pPr>
       <w:bookmarkStart w:id="5" w:name="_Toc409534852"/>
       <w:r>
@@ -1896,7 +1915,7 @@
     </w:p>
     <w:p>
       <w:pPr>
-        <w:pStyle w:val="Lijstalinea"/>
+        <w:pStyle w:val="ListParagraph"/>
         <w:numPr>
           <w:ilvl w:val="0"/>
           <w:numId w:val="2"/>
@@ -1908,7 +1927,7 @@
     </w:p>
     <w:p>
       <w:pPr>
-        <w:pStyle w:val="Lijstalinea"/>
+        <w:pStyle w:val="ListParagraph"/>
         <w:numPr>
           <w:ilvl w:val="0"/>
           <w:numId w:val="2"/>
@@ -1920,7 +1939,7 @@
     </w:p>
     <w:p>
       <w:pPr>
-        <w:pStyle w:val="Lijstalinea"/>
+        <w:pStyle w:val="ListParagraph"/>
         <w:numPr>
           <w:ilvl w:val="0"/>
           <w:numId w:val="2"/>
@@ -1932,7 +1951,7 @@
     </w:p>
     <w:p>
       <w:pPr>
-        <w:pStyle w:val="Kop2"/>
+        <w:pStyle w:val="Heading2"/>
       </w:pPr>
       <w:bookmarkStart w:id="6" w:name="_Toc409534853"/>
       <w:r>
@@ -1947,7 +1966,7 @@
     </w:p>
     <w:p>
       <w:pPr>
-        <w:pStyle w:val="Lijstalinea"/>
+        <w:pStyle w:val="ListParagraph"/>
         <w:numPr>
           <w:ilvl w:val="0"/>
           <w:numId w:val="3"/>
@@ -1968,7 +1987,7 @@
     </w:p>
     <w:p>
       <w:pPr>
-        <w:pStyle w:val="Lijstalinea"/>
+        <w:pStyle w:val="ListParagraph"/>
         <w:numPr>
           <w:ilvl w:val="0"/>
           <w:numId w:val="3"/>
@@ -1980,7 +1999,7 @@
     </w:p>
     <w:p>
       <w:pPr>
-        <w:pStyle w:val="Kop2"/>
+        <w:pStyle w:val="Heading2"/>
       </w:pPr>
       <w:bookmarkStart w:id="7" w:name="_Toc409534854"/>
       <w:r>
@@ -1995,7 +2014,7 @@
     </w:p>
     <w:p>
       <w:pPr>
-        <w:pStyle w:val="Lijstalinea"/>
+        <w:pStyle w:val="ListParagraph"/>
         <w:numPr>
           <w:ilvl w:val="0"/>
           <w:numId w:val="4"/>
@@ -2007,7 +2026,7 @@
     </w:p>
     <w:p>
       <w:pPr>
-        <w:pStyle w:val="Lijstalinea"/>
+        <w:pStyle w:val="ListParagraph"/>
         <w:numPr>
           <w:ilvl w:val="0"/>
           <w:numId w:val="4"/>
@@ -2019,7 +2038,7 @@
     </w:p>
     <w:p>
       <w:pPr>
-        <w:pStyle w:val="Lijstalinea"/>
+        <w:pStyle w:val="ListParagraph"/>
         <w:numPr>
           <w:ilvl w:val="0"/>
           <w:numId w:val="4"/>
@@ -2031,7 +2050,7 @@
     </w:p>
     <w:p>
       <w:pPr>
-        <w:pStyle w:val="Lijstalinea"/>
+        <w:pStyle w:val="ListParagraph"/>
         <w:numPr>
           <w:ilvl w:val="0"/>
           <w:numId w:val="4"/>
@@ -2043,7 +2062,7 @@
     </w:p>
     <w:p>
       <w:pPr>
-        <w:pStyle w:val="Lijstalinea"/>
+        <w:pStyle w:val="ListParagraph"/>
         <w:numPr>
           <w:ilvl w:val="0"/>
           <w:numId w:val="4"/>
@@ -2055,14 +2074,19 @@
     </w:p>
     <w:p>
       <w:pPr>
-        <w:pStyle w:val="Lijstalinea"/>
+        <w:pStyle w:val="ListParagraph"/>
         <w:numPr>
           <w:ilvl w:val="0"/>
           <w:numId w:val="4"/>
         </w:numPr>
       </w:pPr>
       <w:r>
-        <w:t xml:space="preserve">Minimaal 1 zinvolle en originele aanvulling. </w:t>
+        <w:t>Minimaal één</w:t>
+      </w:r>
+      <w:bookmarkStart w:id="8" w:name="_GoBack"/>
+      <w:bookmarkEnd w:id="8"/>
+      <w:r>
+        <w:t xml:space="preserve"> zinvolle en originele aanvulling. </w:t>
       </w:r>
       <w:r>
         <w:br/>
@@ -2075,13 +2099,14 @@
     <w:p/>
     <w:p>
       <w:pPr>
-        <w:pStyle w:val="Kop1"/>
-      </w:pPr>
-      <w:bookmarkStart w:id="8" w:name="_Toc409534855"/>
-      <w:r>
+        <w:pStyle w:val="Heading1"/>
+      </w:pPr>
+      <w:bookmarkStart w:id="9" w:name="_Toc409534855"/>
+      <w:r>
+        <w:lastRenderedPageBreak/>
         <w:t>Conclusie</w:t>
       </w:r>
-      <w:bookmarkEnd w:id="8"/>
+      <w:bookmarkEnd w:id="9"/>
     </w:p>
     <w:p>
       <w:r>
@@ -2093,50 +2118,48 @@
         <w:br w:type="page"/>
       </w:r>
     </w:p>
-    <w:bookmarkStart w:id="9" w:name="_Toc409534856" w:displacedByCustomXml="next"/>
+    <w:bookmarkStart w:id="10" w:name="_Toc409534856" w:displacedByCustomXml="next"/>
     <w:sdt>
       <w:sdtPr>
+        <w:rPr>
+          <w:rFonts w:asciiTheme="minorHAnsi" w:eastAsiaTheme="minorEastAsia" w:hAnsiTheme="minorHAnsi" w:cstheme="minorBidi"/>
+          <w:color w:val="auto"/>
+          <w:sz w:val="20"/>
+          <w:szCs w:val="20"/>
+        </w:rPr>
         <w:id w:val="1797715313"/>
         <w:docPartObj>
           <w:docPartGallery w:val="Bibliographies"/>
           <w:docPartUnique/>
         </w:docPartObj>
       </w:sdtPr>
-      <w:sdtEndPr>
-        <w:rPr>
-          <w:rFonts w:asciiTheme="minorHAnsi" w:eastAsiaTheme="minorEastAsia" w:hAnsiTheme="minorHAnsi" w:cstheme="minorBidi"/>
-          <w:color w:val="auto"/>
-          <w:sz w:val="20"/>
-          <w:szCs w:val="20"/>
-        </w:rPr>
-      </w:sdtEndPr>
+      <w:sdtEndPr/>
       <w:sdtContent>
         <w:p>
           <w:pPr>
-            <w:pStyle w:val="Kop1"/>
+            <w:pStyle w:val="Heading1"/>
           </w:pPr>
           <w:r>
             <w:t>Verwijzingen</w:t>
           </w:r>
-          <w:bookmarkEnd w:id="9"/>
+          <w:bookmarkEnd w:id="10"/>
         </w:p>
         <w:sdt>
           <w:sdtPr>
-            <w:id w:val="-573587230"/>
-            <w:bibliography/>
-          </w:sdtPr>
-          <w:sdtEndPr>
             <w:rPr>
               <w:rFonts w:asciiTheme="minorHAnsi" w:eastAsiaTheme="minorEastAsia" w:hAnsiTheme="minorHAnsi" w:cstheme="minorBidi"/>
               <w:sz w:val="20"/>
               <w:szCs w:val="20"/>
               <w:lang w:eastAsia="nl-NL"/>
             </w:rPr>
-          </w:sdtEndPr>
+            <w:id w:val="-573587230"/>
+            <w:bibliography/>
+          </w:sdtPr>
+          <w:sdtEndPr/>
           <w:sdtContent>
             <w:p>
               <w:pPr>
-                <w:pStyle w:val="Bibliografie"/>
+                <w:pStyle w:val="Bibliography"/>
                 <w:ind w:left="720" w:hanging="720"/>
                 <w:rPr>
                   <w:noProof/>
@@ -2173,10 +2196,7 @@
         </w:sdt>
       </w:sdtContent>
     </w:sdt>
-    <w:p>
-      <w:bookmarkStart w:id="10" w:name="_GoBack"/>
-      <w:bookmarkEnd w:id="10"/>
-    </w:p>
+    <w:p/>
     <w:sectPr>
       <w:footerReference w:type="default" r:id="rId10"/>
       <w:pgSz w:w="12240" w:h="15840"/>
@@ -2219,7 +2239,7 @@
 <w:ftr xmlns:wpc="http://schemas.microsoft.com/office/word/2010/wordprocessingCanvas" xmlns:mc="http://schemas.openxmlformats.org/markup-compatibility/2006" xmlns:o="urn:schemas-microsoft-com:office:office" xmlns:r="http://schemas.openxmlformats.org/officeDocument/2006/relationships" xmlns:m="http://schemas.openxmlformats.org/officeDocument/2006/math" xmlns:v="urn:schemas-microsoft-com:vml" xmlns:wp14="http://schemas.microsoft.com/office/word/2010/wordprocessingDrawing" xmlns:wp="http://schemas.openxmlformats.org/drawingml/2006/wordprocessingDrawing" xmlns:w10="urn:schemas-microsoft-com:office:word" xmlns:w="http://schemas.openxmlformats.org/wordprocessingml/2006/main" xmlns:w14="http://schemas.microsoft.com/office/word/2010/wordml" xmlns:w15="http://schemas.microsoft.com/office/word/2012/wordml" xmlns:wpg="http://schemas.microsoft.com/office/word/2010/wordprocessingGroup" xmlns:wpi="http://schemas.microsoft.com/office/word/2010/wordprocessingInk" xmlns:wne="http://schemas.microsoft.com/office/word/2006/wordml" xmlns:wps="http://schemas.microsoft.com/office/word/2010/wordprocessingShape" mc:Ignorable="w14 w15 wp14">
   <w:p>
     <w:pPr>
-      <w:pStyle w:val="Voettekst"/>
+      <w:pStyle w:val="Footer"/>
     </w:pPr>
     <w:r>
       <w:rPr>
@@ -2285,7 +2305,7 @@
                       <w:txbxContent>
                         <w:p>
                           <w:pPr>
-                            <w:pStyle w:val="Geenafstand"/>
+                            <w:pStyle w:val="NoSpacing"/>
                           </w:pPr>
                         </w:p>
                       </w:txbxContent>
@@ -2483,7 +2503,11 @@
         </mc:Choice>
         <mc:Fallback>
           <w:pict>
-            <v:shape w14:anchorId="1C4F2311" id="Tekstvak 6" o:spid="_x0000_s1030" type="#_x0000_t202" style="position:absolute;margin-left:0;margin-top:0;width:36pt;height:54pt;z-index:251668480;visibility:visible;mso-wrap-style:square;mso-width-percent:0;mso-height-percent:0;mso-left-percent:955;mso-top-percent:940;mso-wrap-distance-left:9pt;mso-wrap-distance-top:0;mso-wrap-distance-right:9pt;mso-wrap-distance-bottom:0;mso-position-horizontal-relative:margin;mso-position-vertical-relative:margin;mso-width-percent:0;mso-height-percent:0;mso-left-percent:955;mso-top-percent:940;mso-width-relative:page;mso-height-relative:page;v-text-anchor:top" o:gfxdata="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" filled="f" stroked="f">
+            <v:shapetype w14:anchorId="1C4F2311" id="_x0000_t202" coordsize="21600,21600" o:spt="202" path="m,l,21600r21600,l21600,xe">
+              <v:stroke joinstyle="miter"/>
+              <v:path gradientshapeok="t" o:connecttype="rect"/>
+            </v:shapetype>
+            <v:shape id="Tekstvak 6" o:spid="_x0000_s1030" type="#_x0000_t202" style="position:absolute;margin-left:0;margin-top:0;width:36pt;height:54pt;z-index:251668480;visibility:visible;mso-wrap-style:square;mso-width-percent:0;mso-height-percent:0;mso-left-percent:955;mso-top-percent:940;mso-wrap-distance-left:9pt;mso-wrap-distance-top:0;mso-wrap-distance-right:9pt;mso-wrap-distance-bottom:0;mso-position-horizontal-relative:margin;mso-position-vertical-relative:margin;mso-width-percent:0;mso-height-percent:0;mso-left-percent:955;mso-top-percent:940;mso-width-relative:page;mso-height-relative:page;v-text-anchor:top" o:gfxdata="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" filled="f" stroked="f">
               <v:textbox style="layout-flow:vertical">
                 <w:txbxContent>
                   <w:p>
@@ -3810,16 +3834,16 @@
     <w:lsdException w:name="List Table 6 Colorful Accent 6" w:uiPriority="51"/>
     <w:lsdException w:name="List Table 7 Colorful Accent 6" w:uiPriority="52"/>
   </w:latentStyles>
-  <w:style w:type="paragraph" w:default="1" w:styleId="Standaard">
+  <w:style w:type="paragraph" w:default="1" w:styleId="Normal">
     <w:name w:val="Normal"/>
     <w:qFormat/>
     <w:rsid w:val="00DA0233"/>
   </w:style>
-  <w:style w:type="paragraph" w:styleId="Kop1">
+  <w:style w:type="paragraph" w:styleId="Heading1">
     <w:name w:val="heading 1"/>
-    <w:basedOn w:val="Standaard"/>
-    <w:next w:val="Standaard"/>
-    <w:link w:val="Kop1Char"/>
+    <w:basedOn w:val="Normal"/>
+    <w:next w:val="Normal"/>
+    <w:link w:val="Heading1Char"/>
     <w:uiPriority w:val="9"/>
     <w:qFormat/>
     <w:rsid w:val="00DA0233"/>
@@ -3836,11 +3860,11 @@
       <w:szCs w:val="32"/>
     </w:rPr>
   </w:style>
-  <w:style w:type="paragraph" w:styleId="Kop2">
+  <w:style w:type="paragraph" w:styleId="Heading2">
     <w:name w:val="heading 2"/>
-    <w:basedOn w:val="Standaard"/>
-    <w:next w:val="Standaard"/>
-    <w:link w:val="Kop2Char"/>
+    <w:basedOn w:val="Normal"/>
+    <w:next w:val="Normal"/>
+    <w:link w:val="Heading2Char"/>
     <w:uiPriority w:val="9"/>
     <w:unhideWhenUsed/>
     <w:qFormat/>
@@ -3858,11 +3882,11 @@
       <w:szCs w:val="28"/>
     </w:rPr>
   </w:style>
-  <w:style w:type="paragraph" w:styleId="Kop3">
+  <w:style w:type="paragraph" w:styleId="Heading3">
     <w:name w:val="heading 3"/>
-    <w:basedOn w:val="Standaard"/>
-    <w:next w:val="Standaard"/>
-    <w:link w:val="Kop3Char"/>
+    <w:basedOn w:val="Normal"/>
+    <w:next w:val="Normal"/>
+    <w:link w:val="Heading3Char"/>
     <w:uiPriority w:val="9"/>
     <w:unhideWhenUsed/>
     <w:qFormat/>
@@ -3880,11 +3904,11 @@
       <w:szCs w:val="24"/>
     </w:rPr>
   </w:style>
-  <w:style w:type="paragraph" w:styleId="Kop4">
+  <w:style w:type="paragraph" w:styleId="Heading4">
     <w:name w:val="heading 4"/>
-    <w:basedOn w:val="Standaard"/>
-    <w:next w:val="Standaard"/>
-    <w:link w:val="Kop4Char"/>
+    <w:basedOn w:val="Normal"/>
+    <w:next w:val="Normal"/>
+    <w:link w:val="Heading4Char"/>
     <w:uiPriority w:val="9"/>
     <w:semiHidden/>
     <w:unhideWhenUsed/>
@@ -3902,11 +3926,11 @@
       <w:szCs w:val="22"/>
     </w:rPr>
   </w:style>
-  <w:style w:type="paragraph" w:styleId="Kop5">
+  <w:style w:type="paragraph" w:styleId="Heading5">
     <w:name w:val="heading 5"/>
-    <w:basedOn w:val="Standaard"/>
-    <w:next w:val="Standaard"/>
-    <w:link w:val="Kop5Char"/>
+    <w:basedOn w:val="Normal"/>
+    <w:next w:val="Normal"/>
+    <w:link w:val="Heading5Char"/>
     <w:uiPriority w:val="9"/>
     <w:semiHidden/>
     <w:unhideWhenUsed/>
@@ -3925,11 +3949,11 @@
       <w:szCs w:val="22"/>
     </w:rPr>
   </w:style>
-  <w:style w:type="paragraph" w:styleId="Kop6">
+  <w:style w:type="paragraph" w:styleId="Heading6">
     <w:name w:val="heading 6"/>
-    <w:basedOn w:val="Standaard"/>
-    <w:next w:val="Standaard"/>
-    <w:link w:val="Kop6Char"/>
+    <w:basedOn w:val="Normal"/>
+    <w:next w:val="Normal"/>
+    <w:link w:val="Heading6Char"/>
     <w:uiPriority w:val="9"/>
     <w:semiHidden/>
     <w:unhideWhenUsed/>
@@ -3950,11 +3974,11 @@
       <w:szCs w:val="21"/>
     </w:rPr>
   </w:style>
-  <w:style w:type="paragraph" w:styleId="Kop7">
+  <w:style w:type="paragraph" w:styleId="Heading7">
     <w:name w:val="heading 7"/>
-    <w:basedOn w:val="Standaard"/>
-    <w:next w:val="Standaard"/>
-    <w:link w:val="Kop7Char"/>
+    <w:basedOn w:val="Normal"/>
+    <w:next w:val="Normal"/>
+    <w:link w:val="Heading7Char"/>
     <w:uiPriority w:val="9"/>
     <w:semiHidden/>
     <w:unhideWhenUsed/>
@@ -3975,11 +3999,11 @@
       <w:szCs w:val="21"/>
     </w:rPr>
   </w:style>
-  <w:style w:type="paragraph" w:styleId="Kop8">
+  <w:style w:type="paragraph" w:styleId="Heading8">
     <w:name w:val="heading 8"/>
-    <w:basedOn w:val="Standaard"/>
-    <w:next w:val="Standaard"/>
-    <w:link w:val="Kop8Char"/>
+    <w:basedOn w:val="Normal"/>
+    <w:next w:val="Normal"/>
+    <w:link w:val="Heading8Char"/>
     <w:uiPriority w:val="9"/>
     <w:semiHidden/>
     <w:unhideWhenUsed/>
@@ -3998,11 +4022,11 @@
       <w:color w:val="17406D" w:themeColor="text2"/>
     </w:rPr>
   </w:style>
-  <w:style w:type="paragraph" w:styleId="Kop9">
+  <w:style w:type="paragraph" w:styleId="Heading9">
     <w:name w:val="heading 9"/>
-    <w:basedOn w:val="Standaard"/>
-    <w:next w:val="Standaard"/>
-    <w:link w:val="Kop9Char"/>
+    <w:basedOn w:val="Normal"/>
+    <w:next w:val="Normal"/>
+    <w:link w:val="Heading9Char"/>
     <w:uiPriority w:val="9"/>
     <w:semiHidden/>
     <w:unhideWhenUsed/>
@@ -4023,13 +4047,13 @@
       <w:color w:val="17406D" w:themeColor="text2"/>
     </w:rPr>
   </w:style>
-  <w:style w:type="character" w:default="1" w:styleId="Standaardalinea-lettertype">
+  <w:style w:type="character" w:default="1" w:styleId="DefaultParagraphFont">
     <w:name w:val="Default Paragraph Font"/>
     <w:uiPriority w:val="1"/>
     <w:semiHidden/>
     <w:unhideWhenUsed/>
   </w:style>
-  <w:style w:type="table" w:default="1" w:styleId="Standaardtabel">
+  <w:style w:type="table" w:default="1" w:styleId="TableNormal">
     <w:name w:val="Normal Table"/>
     <w:uiPriority w:val="99"/>
     <w:semiHidden/>
@@ -4044,16 +4068,16 @@
       </w:tblCellMar>
     </w:tblPr>
   </w:style>
-  <w:style w:type="numbering" w:default="1" w:styleId="Geenlijst">
+  <w:style w:type="numbering" w:default="1" w:styleId="NoList">
     <w:name w:val="No List"/>
     <w:uiPriority w:val="99"/>
     <w:semiHidden/>
     <w:unhideWhenUsed/>
   </w:style>
-  <w:style w:type="character" w:customStyle="1" w:styleId="Kop1Char">
-    <w:name w:val="Kop 1 Char"/>
-    <w:basedOn w:val="Standaardalinea-lettertype"/>
-    <w:link w:val="Kop1"/>
+  <w:style w:type="character" w:customStyle="1" w:styleId="Heading1Char">
+    <w:name w:val="Heading 1 Char"/>
+    <w:basedOn w:val="DefaultParagraphFont"/>
+    <w:link w:val="Heading1"/>
     <w:uiPriority w:val="9"/>
     <w:rsid w:val="00DA0233"/>
     <w:rPr>
@@ -4063,10 +4087,10 @@
       <w:szCs w:val="32"/>
     </w:rPr>
   </w:style>
-  <w:style w:type="character" w:customStyle="1" w:styleId="Kop2Char">
-    <w:name w:val="Kop 2 Char"/>
-    <w:basedOn w:val="Standaardalinea-lettertype"/>
-    <w:link w:val="Kop2"/>
+  <w:style w:type="character" w:customStyle="1" w:styleId="Heading2Char">
+    <w:name w:val="Heading 2 Char"/>
+    <w:basedOn w:val="DefaultParagraphFont"/>
+    <w:link w:val="Heading2"/>
     <w:uiPriority w:val="9"/>
     <w:rsid w:val="00DA0233"/>
     <w:rPr>
@@ -4076,10 +4100,10 @@
       <w:szCs w:val="28"/>
     </w:rPr>
   </w:style>
-  <w:style w:type="character" w:customStyle="1" w:styleId="Kop3Char">
-    <w:name w:val="Kop 3 Char"/>
-    <w:basedOn w:val="Standaardalinea-lettertype"/>
-    <w:link w:val="Kop3"/>
+  <w:style w:type="character" w:customStyle="1" w:styleId="Heading3Char">
+    <w:name w:val="Heading 3 Char"/>
+    <w:basedOn w:val="DefaultParagraphFont"/>
+    <w:link w:val="Heading3"/>
     <w:uiPriority w:val="9"/>
     <w:rsid w:val="00DA0233"/>
     <w:rPr>
@@ -4089,10 +4113,10 @@
       <w:szCs w:val="24"/>
     </w:rPr>
   </w:style>
-  <w:style w:type="character" w:customStyle="1" w:styleId="Kop4Char">
-    <w:name w:val="Kop 4 Char"/>
-    <w:basedOn w:val="Standaardalinea-lettertype"/>
-    <w:link w:val="Kop4"/>
+  <w:style w:type="character" w:customStyle="1" w:styleId="Heading4Char">
+    <w:name w:val="Heading 4 Char"/>
+    <w:basedOn w:val="DefaultParagraphFont"/>
+    <w:link w:val="Heading4"/>
     <w:uiPriority w:val="9"/>
     <w:semiHidden/>
     <w:rsid w:val="00DA0233"/>
@@ -4102,10 +4126,10 @@
       <w:szCs w:val="22"/>
     </w:rPr>
   </w:style>
-  <w:style w:type="character" w:customStyle="1" w:styleId="Kop5Char">
-    <w:name w:val="Kop 5 Char"/>
-    <w:basedOn w:val="Standaardalinea-lettertype"/>
-    <w:link w:val="Kop5"/>
+  <w:style w:type="character" w:customStyle="1" w:styleId="Heading5Char">
+    <w:name w:val="Heading 5 Char"/>
+    <w:basedOn w:val="DefaultParagraphFont"/>
+    <w:link w:val="Heading5"/>
     <w:uiPriority w:val="9"/>
     <w:semiHidden/>
     <w:rsid w:val="00DA0233"/>
@@ -4116,10 +4140,10 @@
       <w:szCs w:val="22"/>
     </w:rPr>
   </w:style>
-  <w:style w:type="character" w:customStyle="1" w:styleId="Kop6Char">
-    <w:name w:val="Kop 6 Char"/>
-    <w:basedOn w:val="Standaardalinea-lettertype"/>
-    <w:link w:val="Kop6"/>
+  <w:style w:type="character" w:customStyle="1" w:styleId="Heading6Char">
+    <w:name w:val="Heading 6 Char"/>
+    <w:basedOn w:val="DefaultParagraphFont"/>
+    <w:link w:val="Heading6"/>
     <w:uiPriority w:val="9"/>
     <w:semiHidden/>
     <w:rsid w:val="00DA0233"/>
@@ -4132,10 +4156,10 @@
       <w:szCs w:val="21"/>
     </w:rPr>
   </w:style>
-  <w:style w:type="character" w:customStyle="1" w:styleId="Kop7Char">
-    <w:name w:val="Kop 7 Char"/>
-    <w:basedOn w:val="Standaardalinea-lettertype"/>
-    <w:link w:val="Kop7"/>
+  <w:style w:type="character" w:customStyle="1" w:styleId="Heading7Char">
+    <w:name w:val="Heading 7 Char"/>
+    <w:basedOn w:val="DefaultParagraphFont"/>
+    <w:link w:val="Heading7"/>
     <w:uiPriority w:val="9"/>
     <w:semiHidden/>
     <w:rsid w:val="00DA0233"/>
@@ -4148,10 +4172,10 @@
       <w:szCs w:val="21"/>
     </w:rPr>
   </w:style>
-  <w:style w:type="character" w:customStyle="1" w:styleId="Kop8Char">
-    <w:name w:val="Kop 8 Char"/>
-    <w:basedOn w:val="Standaardalinea-lettertype"/>
-    <w:link w:val="Kop8"/>
+  <w:style w:type="character" w:customStyle="1" w:styleId="Heading8Char">
+    <w:name w:val="Heading 8 Char"/>
+    <w:basedOn w:val="DefaultParagraphFont"/>
+    <w:link w:val="Heading8"/>
     <w:uiPriority w:val="9"/>
     <w:semiHidden/>
     <w:rsid w:val="00DA0233"/>
@@ -4162,10 +4186,10 @@
       <w:color w:val="17406D" w:themeColor="text2"/>
     </w:rPr>
   </w:style>
-  <w:style w:type="character" w:customStyle="1" w:styleId="Kop9Char">
-    <w:name w:val="Kop 9 Char"/>
-    <w:basedOn w:val="Standaardalinea-lettertype"/>
-    <w:link w:val="Kop9"/>
+  <w:style w:type="character" w:customStyle="1" w:styleId="Heading9Char">
+    <w:name w:val="Heading 9 Char"/>
+    <w:basedOn w:val="DefaultParagraphFont"/>
+    <w:link w:val="Heading9"/>
     <w:uiPriority w:val="9"/>
     <w:semiHidden/>
     <w:rsid w:val="00DA0233"/>
@@ -4178,10 +4202,10 @@
       <w:color w:val="17406D" w:themeColor="text2"/>
     </w:rPr>
   </w:style>
-  <w:style w:type="paragraph" w:styleId="Bijschrift">
+  <w:style w:type="paragraph" w:styleId="Caption">
     <w:name w:val="caption"/>
-    <w:basedOn w:val="Standaard"/>
-    <w:next w:val="Standaard"/>
+    <w:basedOn w:val="Normal"/>
+    <w:next w:val="Normal"/>
     <w:uiPriority w:val="35"/>
     <w:unhideWhenUsed/>
     <w:qFormat/>
@@ -4197,11 +4221,11 @@
       <w:spacing w:val="6"/>
     </w:rPr>
   </w:style>
-  <w:style w:type="paragraph" w:styleId="Titel">
+  <w:style w:type="paragraph" w:styleId="Title">
     <w:name w:val="Title"/>
-    <w:basedOn w:val="Standaard"/>
-    <w:next w:val="Standaard"/>
-    <w:link w:val="TitelChar"/>
+    <w:basedOn w:val="Normal"/>
+    <w:next w:val="Normal"/>
+    <w:link w:val="TitleChar"/>
     <w:uiPriority w:val="10"/>
     <w:qFormat/>
     <w:rsid w:val="00DA0233"/>
@@ -4217,10 +4241,10 @@
       <w:szCs w:val="56"/>
     </w:rPr>
   </w:style>
-  <w:style w:type="character" w:customStyle="1" w:styleId="TitelChar">
-    <w:name w:val="Titel Char"/>
-    <w:basedOn w:val="Standaardalinea-lettertype"/>
-    <w:link w:val="Titel"/>
+  <w:style w:type="character" w:customStyle="1" w:styleId="TitleChar">
+    <w:name w:val="Title Char"/>
+    <w:basedOn w:val="DefaultParagraphFont"/>
+    <w:link w:val="Title"/>
     <w:uiPriority w:val="10"/>
     <w:rsid w:val="00DA0233"/>
     <w:rPr>
@@ -4231,11 +4255,11 @@
       <w:szCs w:val="56"/>
     </w:rPr>
   </w:style>
-  <w:style w:type="paragraph" w:styleId="Ondertitel">
+  <w:style w:type="paragraph" w:styleId="Subtitle">
     <w:name w:val="Subtitle"/>
-    <w:basedOn w:val="Standaard"/>
-    <w:next w:val="Standaard"/>
-    <w:link w:val="OndertitelChar"/>
+    <w:basedOn w:val="Normal"/>
+    <w:next w:val="Normal"/>
+    <w:link w:val="SubtitleChar"/>
     <w:uiPriority w:val="11"/>
     <w:qFormat/>
     <w:rsid w:val="00DA0233"/>
@@ -4251,10 +4275,10 @@
       <w:szCs w:val="24"/>
     </w:rPr>
   </w:style>
-  <w:style w:type="character" w:customStyle="1" w:styleId="OndertitelChar">
-    <w:name w:val="Ondertitel Char"/>
-    <w:basedOn w:val="Standaardalinea-lettertype"/>
-    <w:link w:val="Ondertitel"/>
+  <w:style w:type="character" w:customStyle="1" w:styleId="SubtitleChar">
+    <w:name w:val="Subtitle Char"/>
+    <w:basedOn w:val="DefaultParagraphFont"/>
+    <w:link w:val="Subtitle"/>
     <w:uiPriority w:val="11"/>
     <w:rsid w:val="00DA0233"/>
     <w:rPr>
@@ -4263,9 +4287,9 @@
       <w:szCs w:val="24"/>
     </w:rPr>
   </w:style>
-  <w:style w:type="character" w:styleId="Zwaar">
+  <w:style w:type="character" w:styleId="Strong">
     <w:name w:val="Strong"/>
-    <w:basedOn w:val="Standaardalinea-lettertype"/>
+    <w:basedOn w:val="DefaultParagraphFont"/>
     <w:uiPriority w:val="22"/>
     <w:qFormat/>
     <w:rsid w:val="00DA0233"/>
@@ -4274,9 +4298,9 @@
       <w:bCs/>
     </w:rPr>
   </w:style>
-  <w:style w:type="character" w:styleId="Nadruk">
+  <w:style w:type="character" w:styleId="Emphasis">
     <w:name w:val="Emphasis"/>
-    <w:basedOn w:val="Standaardalinea-lettertype"/>
+    <w:basedOn w:val="DefaultParagraphFont"/>
     <w:uiPriority w:val="20"/>
     <w:qFormat/>
     <w:rsid w:val="00DA0233"/>
@@ -4285,9 +4309,9 @@
       <w:iCs/>
     </w:rPr>
   </w:style>
-  <w:style w:type="paragraph" w:styleId="Geenafstand">
+  <w:style w:type="paragraph" w:styleId="NoSpacing">
     <w:name w:val="No Spacing"/>
-    <w:link w:val="GeenafstandChar"/>
+    <w:link w:val="NoSpacingChar"/>
     <w:uiPriority w:val="1"/>
     <w:qFormat/>
     <w:rsid w:val="00DA0233"/>
@@ -4295,15 +4319,15 @@
       <w:spacing w:after="0" w:line="240" w:lineRule="auto"/>
     </w:pPr>
   </w:style>
-  <w:style w:type="character" w:customStyle="1" w:styleId="GeenafstandChar">
-    <w:name w:val="Geen afstand Char"/>
-    <w:basedOn w:val="Standaardalinea-lettertype"/>
-    <w:link w:val="Geenafstand"/>
+  <w:style w:type="character" w:customStyle="1" w:styleId="NoSpacingChar">
+    <w:name w:val="No Spacing Char"/>
+    <w:basedOn w:val="DefaultParagraphFont"/>
+    <w:link w:val="NoSpacing"/>
     <w:uiPriority w:val="1"/>
   </w:style>
-  <w:style w:type="paragraph" w:styleId="Lijstalinea">
+  <w:style w:type="paragraph" w:styleId="ListParagraph">
     <w:name w:val="List Paragraph"/>
-    <w:basedOn w:val="Standaard"/>
+    <w:basedOn w:val="Normal"/>
     <w:uiPriority w:val="34"/>
     <w:qFormat/>
     <w:pPr>
@@ -4311,11 +4335,11 @@
       <w:contextualSpacing/>
     </w:pPr>
   </w:style>
-  <w:style w:type="paragraph" w:styleId="Citaat">
+  <w:style w:type="paragraph" w:styleId="Quote">
     <w:name w:val="Quote"/>
-    <w:basedOn w:val="Standaard"/>
-    <w:next w:val="Standaard"/>
-    <w:link w:val="CitaatChar"/>
+    <w:basedOn w:val="Normal"/>
+    <w:next w:val="Normal"/>
+    <w:link w:val="QuoteChar"/>
     <w:uiPriority w:val="29"/>
     <w:qFormat/>
     <w:rsid w:val="00DA0233"/>
@@ -4329,10 +4353,10 @@
       <w:color w:val="404040" w:themeColor="text1" w:themeTint="BF"/>
     </w:rPr>
   </w:style>
-  <w:style w:type="character" w:customStyle="1" w:styleId="CitaatChar">
-    <w:name w:val="Citaat Char"/>
-    <w:basedOn w:val="Standaardalinea-lettertype"/>
-    <w:link w:val="Citaat"/>
+  <w:style w:type="character" w:customStyle="1" w:styleId="QuoteChar">
+    <w:name w:val="Quote Char"/>
+    <w:basedOn w:val="DefaultParagraphFont"/>
+    <w:link w:val="Quote"/>
     <w:uiPriority w:val="29"/>
     <w:rsid w:val="00DA0233"/>
     <w:rPr>
@@ -4341,11 +4365,11 @@
       <w:color w:val="404040" w:themeColor="text1" w:themeTint="BF"/>
     </w:rPr>
   </w:style>
-  <w:style w:type="paragraph" w:styleId="Duidelijkcitaat">
+  <w:style w:type="paragraph" w:styleId="IntenseQuote">
     <w:name w:val="Intense Quote"/>
-    <w:basedOn w:val="Standaard"/>
-    <w:next w:val="Standaard"/>
-    <w:link w:val="DuidelijkcitaatChar"/>
+    <w:basedOn w:val="Normal"/>
+    <w:next w:val="Normal"/>
+    <w:link w:val="IntenseQuoteChar"/>
     <w:uiPriority w:val="30"/>
     <w:qFormat/>
     <w:rsid w:val="00DA0233"/>
@@ -4363,10 +4387,10 @@
       <w:szCs w:val="28"/>
     </w:rPr>
   </w:style>
-  <w:style w:type="character" w:customStyle="1" w:styleId="DuidelijkcitaatChar">
-    <w:name w:val="Duidelijk citaat Char"/>
-    <w:basedOn w:val="Standaardalinea-lettertype"/>
-    <w:link w:val="Duidelijkcitaat"/>
+  <w:style w:type="character" w:customStyle="1" w:styleId="IntenseQuoteChar">
+    <w:name w:val="Intense Quote Char"/>
+    <w:basedOn w:val="DefaultParagraphFont"/>
+    <w:link w:val="IntenseQuote"/>
     <w:uiPriority w:val="30"/>
     <w:rsid w:val="00DA0233"/>
     <w:rPr>
@@ -4376,9 +4400,9 @@
       <w:szCs w:val="28"/>
     </w:rPr>
   </w:style>
-  <w:style w:type="character" w:styleId="Subtielebenadrukking">
+  <w:style w:type="character" w:styleId="SubtleEmphasis">
     <w:name w:val="Subtle Emphasis"/>
-    <w:basedOn w:val="Standaardalinea-lettertype"/>
+    <w:basedOn w:val="DefaultParagraphFont"/>
     <w:uiPriority w:val="19"/>
     <w:qFormat/>
     <w:rsid w:val="00DA0233"/>
@@ -4388,9 +4412,9 @@
       <w:color w:val="404040" w:themeColor="text1" w:themeTint="BF"/>
     </w:rPr>
   </w:style>
-  <w:style w:type="character" w:styleId="Intensievebenadrukking">
+  <w:style w:type="character" w:styleId="IntenseEmphasis">
     <w:name w:val="Intense Emphasis"/>
-    <w:basedOn w:val="Standaardalinea-lettertype"/>
+    <w:basedOn w:val="DefaultParagraphFont"/>
     <w:uiPriority w:val="21"/>
     <w:qFormat/>
     <w:rsid w:val="00DA0233"/>
@@ -4401,9 +4425,9 @@
       <w:iCs/>
     </w:rPr>
   </w:style>
-  <w:style w:type="character" w:styleId="Subtieleverwijzing">
+  <w:style w:type="character" w:styleId="SubtleReference">
     <w:name w:val="Subtle Reference"/>
-    <w:basedOn w:val="Standaardalinea-lettertype"/>
+    <w:basedOn w:val="DefaultParagraphFont"/>
     <w:uiPriority w:val="31"/>
     <w:qFormat/>
     <w:rsid w:val="00DA0233"/>
@@ -4413,9 +4437,9 @@
       <w:u w:val="single" w:color="7F7F7F" w:themeColor="text1" w:themeTint="80"/>
     </w:rPr>
   </w:style>
-  <w:style w:type="character" w:styleId="Intensieveverwijzing">
+  <w:style w:type="character" w:styleId="IntenseReference">
     <w:name w:val="Intense Reference"/>
-    <w:basedOn w:val="Standaardalinea-lettertype"/>
+    <w:basedOn w:val="DefaultParagraphFont"/>
     <w:uiPriority w:val="32"/>
     <w:qFormat/>
     <w:rsid w:val="00DA0233"/>
@@ -4427,9 +4451,9 @@
       <w:u w:val="single"/>
     </w:rPr>
   </w:style>
-  <w:style w:type="character" w:styleId="Titelvanboek">
+  <w:style w:type="character" w:styleId="BookTitle">
     <w:name w:val="Book Title"/>
-    <w:basedOn w:val="Standaardalinea-lettertype"/>
+    <w:basedOn w:val="DefaultParagraphFont"/>
     <w:uiPriority w:val="33"/>
     <w:qFormat/>
     <w:rsid w:val="00DA0233"/>
@@ -4439,10 +4463,10 @@
       <w:smallCaps/>
     </w:rPr>
   </w:style>
-  <w:style w:type="paragraph" w:styleId="Kopvaninhoudsopgave">
+  <w:style w:type="paragraph" w:styleId="TOCHeading">
     <w:name w:val="TOC Heading"/>
-    <w:basedOn w:val="Kop1"/>
-    <w:next w:val="Standaard"/>
+    <w:basedOn w:val="Heading1"/>
+    <w:next w:val="Normal"/>
     <w:uiPriority w:val="39"/>
     <w:unhideWhenUsed/>
     <w:qFormat/>
@@ -4451,10 +4475,10 @@
       <w:outlineLvl w:val="9"/>
     </w:pPr>
   </w:style>
-  <w:style w:type="paragraph" w:styleId="Ballontekst">
+  <w:style w:type="paragraph" w:styleId="BalloonText">
     <w:name w:val="Balloon Text"/>
-    <w:basedOn w:val="Standaard"/>
-    <w:link w:val="BallontekstChar"/>
+    <w:basedOn w:val="Normal"/>
+    <w:link w:val="BalloonTextChar"/>
     <w:uiPriority w:val="99"/>
     <w:semiHidden/>
     <w:unhideWhenUsed/>
@@ -4467,10 +4491,10 @@
       <w:szCs w:val="16"/>
     </w:rPr>
   </w:style>
-  <w:style w:type="character" w:customStyle="1" w:styleId="BallontekstChar">
-    <w:name w:val="Ballontekst Char"/>
-    <w:basedOn w:val="Standaardalinea-lettertype"/>
-    <w:link w:val="Ballontekst"/>
+  <w:style w:type="character" w:customStyle="1" w:styleId="BalloonTextChar">
+    <w:name w:val="Balloon Text Char"/>
+    <w:basedOn w:val="DefaultParagraphFont"/>
+    <w:link w:val="BalloonText"/>
     <w:uiPriority w:val="99"/>
     <w:semiHidden/>
     <w:rPr>
@@ -4479,18 +4503,18 @@
       <w:szCs w:val="16"/>
     </w:rPr>
   </w:style>
-  <w:style w:type="character" w:styleId="Tekstvantijdelijkeaanduiding">
+  <w:style w:type="character" w:styleId="PlaceholderText">
     <w:name w:val="Placeholder Text"/>
-    <w:basedOn w:val="Standaardalinea-lettertype"/>
+    <w:basedOn w:val="DefaultParagraphFont"/>
     <w:uiPriority w:val="99"/>
     <w:rPr>
       <w:color w:val="808080"/>
     </w:rPr>
   </w:style>
-  <w:style w:type="paragraph" w:styleId="Koptekst">
+  <w:style w:type="paragraph" w:styleId="Header">
     <w:name w:val="header"/>
-    <w:basedOn w:val="Standaard"/>
-    <w:link w:val="KoptekstChar"/>
+    <w:basedOn w:val="Normal"/>
+    <w:link w:val="HeaderChar"/>
     <w:uiPriority w:val="99"/>
     <w:unhideWhenUsed/>
     <w:pPr>
@@ -4501,16 +4525,16 @@
       <w:spacing w:after="0" w:line="240" w:lineRule="auto"/>
     </w:pPr>
   </w:style>
-  <w:style w:type="character" w:customStyle="1" w:styleId="KoptekstChar">
-    <w:name w:val="Koptekst Char"/>
-    <w:basedOn w:val="Standaardalinea-lettertype"/>
-    <w:link w:val="Koptekst"/>
+  <w:style w:type="character" w:customStyle="1" w:styleId="HeaderChar">
+    <w:name w:val="Header Char"/>
+    <w:basedOn w:val="DefaultParagraphFont"/>
+    <w:link w:val="Header"/>
     <w:uiPriority w:val="99"/>
   </w:style>
-  <w:style w:type="paragraph" w:styleId="Voettekst">
+  <w:style w:type="paragraph" w:styleId="Footer">
     <w:name w:val="footer"/>
-    <w:basedOn w:val="Standaard"/>
-    <w:link w:val="VoettekstChar"/>
+    <w:basedOn w:val="Normal"/>
+    <w:link w:val="FooterChar"/>
     <w:uiPriority w:val="99"/>
     <w:unhideWhenUsed/>
     <w:pPr>
@@ -4521,16 +4545,16 @@
       <w:spacing w:after="0" w:line="240" w:lineRule="auto"/>
     </w:pPr>
   </w:style>
-  <w:style w:type="character" w:customStyle="1" w:styleId="VoettekstChar">
-    <w:name w:val="Voettekst Char"/>
-    <w:basedOn w:val="Standaardalinea-lettertype"/>
-    <w:link w:val="Voettekst"/>
+  <w:style w:type="character" w:customStyle="1" w:styleId="FooterChar">
+    <w:name w:val="Footer Char"/>
+    <w:basedOn w:val="DefaultParagraphFont"/>
+    <w:link w:val="Footer"/>
     <w:uiPriority w:val="99"/>
   </w:style>
-  <w:style w:type="paragraph" w:styleId="Inhopg2">
+  <w:style w:type="paragraph" w:styleId="TOC2">
     <w:name w:val="toc 2"/>
-    <w:basedOn w:val="Standaard"/>
-    <w:next w:val="Standaard"/>
+    <w:basedOn w:val="Normal"/>
+    <w:next w:val="Normal"/>
     <w:autoRedefine/>
     <w:uiPriority w:val="39"/>
     <w:unhideWhenUsed/>
@@ -4545,10 +4569,10 @@
       <w:bCs/>
     </w:rPr>
   </w:style>
-  <w:style w:type="paragraph" w:styleId="Inhopg1">
+  <w:style w:type="paragraph" w:styleId="TOC1">
     <w:name w:val="toc 1"/>
-    <w:basedOn w:val="Standaard"/>
-    <w:next w:val="Standaard"/>
+    <w:basedOn w:val="Normal"/>
+    <w:next w:val="Normal"/>
     <w:autoRedefine/>
     <w:uiPriority w:val="39"/>
     <w:unhideWhenUsed/>
@@ -4566,10 +4590,10 @@
       <w:szCs w:val="24"/>
     </w:rPr>
   </w:style>
-  <w:style w:type="paragraph" w:styleId="Inhopg3">
+  <w:style w:type="paragraph" w:styleId="TOC3">
     <w:name w:val="toc 3"/>
-    <w:basedOn w:val="Standaard"/>
-    <w:next w:val="Standaard"/>
+    <w:basedOn w:val="Normal"/>
+    <w:next w:val="Normal"/>
     <w:autoRedefine/>
     <w:uiPriority w:val="39"/>
     <w:unhideWhenUsed/>
@@ -4584,7 +4608,7 @@
   </w:style>
   <w:style w:type="character" w:styleId="Hyperlink">
     <w:name w:val="Hyperlink"/>
-    <w:basedOn w:val="Standaardalinea-lettertype"/>
+    <w:basedOn w:val="DefaultParagraphFont"/>
     <w:uiPriority w:val="99"/>
     <w:unhideWhenUsed/>
     <w:rsid w:val="007B7947"/>
@@ -4593,10 +4617,10 @@
       <w:u w:val="single"/>
     </w:rPr>
   </w:style>
-  <w:style w:type="paragraph" w:styleId="Inhopg4">
+  <w:style w:type="paragraph" w:styleId="TOC4">
     <w:name w:val="toc 4"/>
-    <w:basedOn w:val="Standaard"/>
-    <w:next w:val="Standaard"/>
+    <w:basedOn w:val="Normal"/>
+    <w:next w:val="Normal"/>
     <w:autoRedefine/>
     <w:uiPriority w:val="39"/>
     <w:unhideWhenUsed/>
@@ -4609,10 +4633,10 @@
       <w:rFonts w:cstheme="minorHAnsi"/>
     </w:rPr>
   </w:style>
-  <w:style w:type="paragraph" w:styleId="Inhopg5">
+  <w:style w:type="paragraph" w:styleId="TOC5">
     <w:name w:val="toc 5"/>
-    <w:basedOn w:val="Standaard"/>
-    <w:next w:val="Standaard"/>
+    <w:basedOn w:val="Normal"/>
+    <w:next w:val="Normal"/>
     <w:autoRedefine/>
     <w:uiPriority w:val="39"/>
     <w:unhideWhenUsed/>
@@ -4625,10 +4649,10 @@
       <w:rFonts w:cstheme="minorHAnsi"/>
     </w:rPr>
   </w:style>
-  <w:style w:type="paragraph" w:styleId="Inhopg6">
+  <w:style w:type="paragraph" w:styleId="TOC6">
     <w:name w:val="toc 6"/>
-    <w:basedOn w:val="Standaard"/>
-    <w:next w:val="Standaard"/>
+    <w:basedOn w:val="Normal"/>
+    <w:next w:val="Normal"/>
     <w:autoRedefine/>
     <w:uiPriority w:val="39"/>
     <w:unhideWhenUsed/>
@@ -4641,10 +4665,10 @@
       <w:rFonts w:cstheme="minorHAnsi"/>
     </w:rPr>
   </w:style>
-  <w:style w:type="paragraph" w:styleId="Inhopg7">
+  <w:style w:type="paragraph" w:styleId="TOC7">
     <w:name w:val="toc 7"/>
-    <w:basedOn w:val="Standaard"/>
-    <w:next w:val="Standaard"/>
+    <w:basedOn w:val="Normal"/>
+    <w:next w:val="Normal"/>
     <w:autoRedefine/>
     <w:uiPriority w:val="39"/>
     <w:unhideWhenUsed/>
@@ -4657,10 +4681,10 @@
       <w:rFonts w:cstheme="minorHAnsi"/>
     </w:rPr>
   </w:style>
-  <w:style w:type="paragraph" w:styleId="Inhopg8">
+  <w:style w:type="paragraph" w:styleId="TOC8">
     <w:name w:val="toc 8"/>
-    <w:basedOn w:val="Standaard"/>
-    <w:next w:val="Standaard"/>
+    <w:basedOn w:val="Normal"/>
+    <w:next w:val="Normal"/>
     <w:autoRedefine/>
     <w:uiPriority w:val="39"/>
     <w:unhideWhenUsed/>
@@ -4673,10 +4697,10 @@
       <w:rFonts w:cstheme="minorHAnsi"/>
     </w:rPr>
   </w:style>
-  <w:style w:type="paragraph" w:styleId="Inhopg9">
+  <w:style w:type="paragraph" w:styleId="TOC9">
     <w:name w:val="toc 9"/>
-    <w:basedOn w:val="Standaard"/>
-    <w:next w:val="Standaard"/>
+    <w:basedOn w:val="Normal"/>
+    <w:next w:val="Normal"/>
     <w:autoRedefine/>
     <w:uiPriority w:val="39"/>
     <w:unhideWhenUsed/>
@@ -4689,10 +4713,10 @@
       <w:rFonts w:cstheme="minorHAnsi"/>
     </w:rPr>
   </w:style>
-  <w:style w:type="paragraph" w:styleId="Bibliografie">
+  <w:style w:type="paragraph" w:styleId="Bibliography">
     <w:name w:val="Bibliography"/>
-    <w:basedOn w:val="Standaard"/>
-    <w:next w:val="Standaard"/>
+    <w:basedOn w:val="Normal"/>
+    <w:next w:val="Normal"/>
     <w:uiPriority w:val="37"/>
     <w:unhideWhenUsed/>
     <w:rsid w:val="00915AC1"/>
@@ -4707,692 +4731,6 @@
     </w:rPr>
   </w:style>
 </w:styles>
-</file>
-
-<file path=word/glossary/document.xml><?xml version="1.0" encoding="utf-8"?>
-<w:glossaryDocument xmlns:wpc="http://schemas.microsoft.com/office/word/2010/wordprocessingCanvas" xmlns:mc="http://schemas.openxmlformats.org/markup-compatibility/2006" xmlns:o="urn:schemas-microsoft-com:office:office" xmlns:r="http://schemas.openxmlformats.org/officeDocument/2006/relationships" xmlns:m="http://schemas.openxmlformats.org/officeDocument/2006/math" xmlns:v="urn:schemas-microsoft-com:vml" xmlns:wp14="http://schemas.microsoft.com/office/word/2010/wordprocessingDrawing" xmlns:wp="http://schemas.openxmlformats.org/drawingml/2006/wordprocessingDrawing" xmlns:w10="urn:schemas-microsoft-com:office:word" xmlns:w="http://schemas.openxmlformats.org/wordprocessingml/2006/main" xmlns:w14="http://schemas.microsoft.com/office/word/2010/wordml" xmlns:w15="http://schemas.microsoft.com/office/word/2012/wordml" xmlns:wpg="http://schemas.microsoft.com/office/word/2010/wordprocessingGroup" xmlns:wpi="http://schemas.microsoft.com/office/word/2010/wordprocessingInk" xmlns:wne="http://schemas.microsoft.com/office/word/2006/wordml" xmlns:wps="http://schemas.microsoft.com/office/word/2010/wordprocessingShape" mc:Ignorable="w14 w15 wp14"/>
-</file>
-
-<file path=word/glossary/fontTable.xml><?xml version="1.0" encoding="utf-8"?>
-<w:fonts xmlns:mc="http://schemas.openxmlformats.org/markup-compatibility/2006" xmlns:r="http://schemas.openxmlformats.org/officeDocument/2006/relationships" xmlns:w="http://schemas.openxmlformats.org/wordprocessingml/2006/main" xmlns:w14="http://schemas.microsoft.com/office/word/2010/wordml" xmlns:w15="http://schemas.microsoft.com/office/word/2012/wordml" mc:Ignorable="w14 w15">
-  <w:font w:name="Arial">
-    <w:panose1 w:val="020B0604020202020204"/>
-    <w:charset w:val="00"/>
-    <w:family w:val="swiss"/>
-    <w:pitch w:val="variable"/>
-    <w:sig w:usb0="E0002AFF" w:usb1="C0007843" w:usb2="00000009" w:usb3="00000000" w:csb0="000001FF" w:csb1="00000000"/>
-  </w:font>
-  <w:font w:name="Dotum">
-    <w:altName w:val="돋움"/>
-    <w:panose1 w:val="020B0600000101010101"/>
-    <w:charset w:val="81"/>
-    <w:family w:val="swiss"/>
-    <w:pitch w:val="variable"/>
-    <w:sig w:usb0="B00002AF" w:usb1="69D77CFB" w:usb2="00000030" w:usb3="00000000" w:csb0="0008009F" w:csb1="00000000"/>
-  </w:font>
-  <w:font w:name="Courier New">
-    <w:panose1 w:val="02070309020205020404"/>
-    <w:charset w:val="00"/>
-    <w:family w:val="modern"/>
-    <w:pitch w:val="fixed"/>
-    <w:sig w:usb0="E0002AFF" w:usb1="C0007843" w:usb2="00000009" w:usb3="00000000" w:csb0="000001FF" w:csb1="00000000"/>
-  </w:font>
-  <w:font w:name="Times New Roman">
-    <w:panose1 w:val="02020603050405020304"/>
-    <w:charset w:val="00"/>
-    <w:family w:val="roman"/>
-    <w:pitch w:val="variable"/>
-    <w:sig w:usb0="E0002EFF" w:usb1="C0007843" w:usb2="00000009" w:usb3="00000000" w:csb0="000001FF" w:csb1="00000000"/>
-  </w:font>
-  <w:font w:name="Wingdings">
-    <w:panose1 w:val="05000000000000000000"/>
-    <w:charset w:val="02"/>
-    <w:family w:val="auto"/>
-    <w:pitch w:val="variable"/>
-    <w:sig w:usb0="00000000" w:usb1="10000000" w:usb2="00000000" w:usb3="00000000" w:csb0="80000000" w:csb1="00000000"/>
-  </w:font>
-  <w:font w:name="Symbol">
-    <w:panose1 w:val="05050102010706020507"/>
-    <w:charset w:val="02"/>
-    <w:family w:val="roman"/>
-    <w:pitch w:val="variable"/>
-    <w:sig w:usb0="00000000" w:usb1="10000000" w:usb2="00000000" w:usb3="00000000" w:csb0="80000000" w:csb1="00000000"/>
-  </w:font>
-  <w:font w:name="Arial Black">
-    <w:panose1 w:val="020B0A04020102020204"/>
-    <w:charset w:val="00"/>
-    <w:family w:val="swiss"/>
-    <w:pitch w:val="variable"/>
-    <w:sig w:usb0="A00002AF" w:usb1="400078FB" w:usb2="00000000" w:usb3="00000000" w:csb0="0000009F" w:csb1="00000000"/>
-  </w:font>
-  <w:font w:name="HYGothic-Extra">
-    <w:panose1 w:val="00000000000000000000"/>
-    <w:charset w:val="81"/>
-    <w:family w:val="roman"/>
-    <w:notTrueType/>
-    <w:pitch w:val="default"/>
-  </w:font>
-  <w:font w:name="Tahoma">
-    <w:panose1 w:val="020B0604030504040204"/>
-    <w:charset w:val="00"/>
-    <w:family w:val="swiss"/>
-    <w:pitch w:val="variable"/>
-    <w:sig w:usb0="E1002EFF" w:usb1="C000605B" w:usb2="00000029" w:usb3="00000000" w:csb0="000101FF" w:csb1="00000000"/>
-  </w:font>
-  <w:font w:name="Calibri">
-    <w:panose1 w:val="020F0502020204030204"/>
-    <w:charset w:val="00"/>
-    <w:family w:val="swiss"/>
-    <w:pitch w:val="variable"/>
-    <w:sig w:usb0="E00002FF" w:usb1="4000ACFF" w:usb2="00000001" w:usb3="00000000" w:csb0="0000019F" w:csb1="00000000"/>
-  </w:font>
-  <w:font w:name="Calibri Light">
-    <w:panose1 w:val="020F0302020204030204"/>
-    <w:charset w:val="00"/>
-    <w:family w:val="swiss"/>
-    <w:pitch w:val="variable"/>
-    <w:sig w:usb0="A00002EF" w:usb1="4000207B" w:usb2="00000000" w:usb3="00000000" w:csb0="0000019F" w:csb1="00000000"/>
-  </w:font>
-</w:fonts>
-</file>
-
-<file path=word/glossary/settings.xml><?xml version="1.0" encoding="utf-8"?>
-<w:settings xmlns:mc="http://schemas.openxmlformats.org/markup-compatibility/2006" xmlns:o="urn:schemas-microsoft-com:office:office" xmlns:r="http://schemas.openxmlformats.org/officeDocument/2006/relationships" xmlns:m="http://schemas.openxmlformats.org/officeDocument/2006/math" xmlns:v="urn:schemas-microsoft-com:vml" xmlns:w10="urn:schemas-microsoft-com:office:word" xmlns:w="http://schemas.openxmlformats.org/wordprocessingml/2006/main" xmlns:w14="http://schemas.microsoft.com/office/word/2010/wordml" xmlns:w15="http://schemas.microsoft.com/office/word/2012/wordml" xmlns:sl="http://schemas.openxmlformats.org/schemaLibrary/2006/main" mc:Ignorable="w14 w15">
-  <w:view w:val="normal"/>
-  <w:defaultTabStop w:val="708"/>
-  <w:hyphenationZone w:val="425"/>
-  <w:characterSpacingControl w:val="doNotCompress"/>
-  <w:compat>
-    <w:useFELayout/>
-    <w:compatSetting w:name="compatibilityMode" w:uri="http://schemas.microsoft.com/office/word" w:val="15"/>
-    <w:compatSetting w:name="overrideTableStyleFontSizeAndJustification" w:uri="http://schemas.microsoft.com/office/word" w:val="1"/>
-    <w:compatSetting w:name="enableOpenTypeFeatures" w:uri="http://schemas.microsoft.com/office/word" w:val="1"/>
-    <w:compatSetting w:name="doNotFlipMirrorIndents" w:uri="http://schemas.microsoft.com/office/word" w:val="1"/>
-    <w:compatSetting w:name="differentiateMultirowTableHeaders" w:uri="http://schemas.microsoft.com/office/word" w:val="1"/>
-  </w:compat>
-  <w:rsids>
-    <w:rsidRoot w:val="004D6E3A"/>
-    <w:rsid w:val="004D6E3A"/>
-  </w:rsids>
-  <m:mathPr>
-    <m:mathFont m:val="Cambria Math"/>
-    <m:brkBin m:val="before"/>
-    <m:brkBinSub m:val="--"/>
-    <m:smallFrac m:val="0"/>
-    <m:dispDef/>
-    <m:lMargin m:val="0"/>
-    <m:rMargin m:val="0"/>
-    <m:defJc m:val="centerGroup"/>
-    <m:wrapIndent m:val="1440"/>
-    <m:intLim m:val="subSup"/>
-    <m:naryLim m:val="undOvr"/>
-  </m:mathPr>
-  <w:themeFontLang w:val="nl-NL"/>
-  <w:clrSchemeMapping w:bg1="light1" w:t1="dark1" w:bg2="light2" w:t2="dark2" w:accent1="accent1" w:accent2="accent2" w:accent3="accent3" w:accent4="accent4" w:accent5="accent5" w:accent6="accent6" w:hyperlink="hyperlink" w:followedHyperlink="followedHyperlink"/>
-  <w:decimalSymbol w:val=","/>
-  <w:listSeparator w:val=";"/>
-  <w15:chartTrackingRefBased/>
-</w:settings>
-</file>
-
-<file path=word/glossary/styles.xml><?xml version="1.0" encoding="utf-8"?>
-<w:styles xmlns:mc="http://schemas.openxmlformats.org/markup-compatibility/2006" xmlns:r="http://schemas.openxmlformats.org/officeDocument/2006/relationships" xmlns:w="http://schemas.openxmlformats.org/wordprocessingml/2006/main" xmlns:w14="http://schemas.microsoft.com/office/word/2010/wordml" xmlns:w15="http://schemas.microsoft.com/office/word/2012/wordml" mc:Ignorable="w14 w15">
-  <w:docDefaults>
-    <w:rPrDefault>
-      <w:rPr>
-        <w:rFonts w:asciiTheme="minorHAnsi" w:eastAsiaTheme="minorEastAsia" w:hAnsiTheme="minorHAnsi" w:cstheme="minorBidi"/>
-        <w:sz w:val="22"/>
-        <w:szCs w:val="22"/>
-        <w:lang w:val="nl-NL" w:eastAsia="nl-NL" w:bidi="ar-SA"/>
-      </w:rPr>
-    </w:rPrDefault>
-    <w:pPrDefault>
-      <w:pPr>
-        <w:spacing w:after="160" w:line="259" w:lineRule="auto"/>
-      </w:pPr>
-    </w:pPrDefault>
-  </w:docDefaults>
-  <w:latentStyles w:defLockedState="0" w:defUIPriority="99" w:defSemiHidden="0" w:defUnhideWhenUsed="0" w:defQFormat="0" w:count="371">
-    <w:lsdException w:name="Normal" w:uiPriority="0" w:qFormat="1"/>
-    <w:lsdException w:name="heading 1" w:uiPriority="9" w:qFormat="1"/>
-    <w:lsdException w:name="heading 2" w:semiHidden="1" w:uiPriority="9" w:unhideWhenUsed="1" w:qFormat="1"/>
-    <w:lsdException w:name="heading 3" w:semiHidden="1" w:uiPriority="9" w:unhideWhenUsed="1" w:qFormat="1"/>
-    <w:lsdException w:name="heading 4" w:semiHidden="1" w:uiPriority="9" w:unhideWhenUsed="1" w:qFormat="1"/>
-    <w:lsdException w:name="heading 5" w:semiHidden="1" w:uiPriority="9" w:unhideWhenUsed="1" w:qFormat="1"/>
-    <w:lsdException w:name="heading 6" w:semiHidden="1" w:uiPriority="9" w:unhideWhenUsed="1" w:qFormat="1"/>
-    <w:lsdException w:name="heading 7" w:semiHidden="1" w:uiPriority="9" w:unhideWhenUsed="1" w:qFormat="1"/>
-    <w:lsdException w:name="heading 8" w:semiHidden="1" w:uiPriority="9" w:unhideWhenUsed="1" w:qFormat="1"/>
-    <w:lsdException w:name="heading 9" w:semiHidden="1" w:uiPriority="9" w:unhideWhenUsed="1" w:qFormat="1"/>
-    <w:lsdException w:name="index 1" w:semiHidden="1" w:unhideWhenUsed="1"/>
-    <w:lsdException w:name="index 2" w:semiHidden="1" w:unhideWhenUsed="1"/>
-    <w:lsdException w:name="index 3" w:semiHidden="1" w:unhideWhenUsed="1"/>
-    <w:lsdException w:name="index 4" w:semiHidden="1" w:unhideWhenUsed="1"/>
-    <w:lsdException w:name="index 5" w:semiHidden="1" w:unhideWhenUsed="1"/>
-    <w:lsdException w:name="index 6" w:semiHidden="1" w:unhideWhenUsed="1"/>
-    <w:lsdException w:name="index 7" w:semiHidden="1" w:unhideWhenUsed="1"/>
-    <w:lsdException w:name="index 8" w:semiHidden="1" w:unhideWhenUsed="1"/>
-    <w:lsdException w:name="index 9" w:semiHidden="1" w:unhideWhenUsed="1"/>
-    <w:lsdException w:name="toc 1" w:semiHidden="1" w:uiPriority="39" w:unhideWhenUsed="1"/>
-    <w:lsdException w:name="toc 2" w:semiHidden="1" w:uiPriority="39" w:unhideWhenUsed="1"/>
-    <w:lsdException w:name="toc 3" w:semiHidden="1" w:uiPriority="39" w:unhideWhenUsed="1"/>
-    <w:lsdException w:name="toc 4" w:semiHidden="1" w:uiPriority="39" w:unhideWhenUsed="1"/>
-    <w:lsdException w:name="toc 5" w:semiHidden="1" w:uiPriority="39" w:unhideWhenUsed="1"/>
-    <w:lsdException w:name="toc 6" w:semiHidden="1" w:uiPriority="39" w:unhideWhenUsed="1"/>
-    <w:lsdException w:name="toc 7" w:semiHidden="1" w:uiPriority="39" w:unhideWhenUsed="1"/>
-    <w:lsdException w:name="toc 8" w:semiHidden="1" w:uiPriority="39" w:unhideWhenUsed="1"/>
-    <w:lsdException w:name="toc 9" w:semiHidden="1" w:uiPriority="39" w:unhideWhenUsed="1"/>
-    <w:lsdException w:name="Normal Indent" w:semiHidden="1" w:unhideWhenUsed="1"/>
-    <w:lsdException w:name="footnote text" w:semiHidden="1" w:unhideWhenUsed="1"/>
-    <w:lsdException w:name="annotation text" w:semiHidden="1" w:unhideWhenUsed="1"/>
-    <w:lsdException w:name="header" w:semiHidden="1" w:unhideWhenUsed="1"/>
-    <w:lsdException w:name="footer" w:semiHidden="1" w:unhideWhenUsed="1"/>
-    <w:lsdException w:name="index heading" w:semiHidden="1" w:unhideWhenUsed="1"/>
-    <w:lsdException w:name="caption" w:semiHidden="1" w:uiPriority="35" w:unhideWhenUsed="1" w:qFormat="1"/>
-    <w:lsdException w:name="table of figures" w:semiHidden="1" w:unhideWhenUsed="1"/>
-    <w:lsdException w:name="envelope address" w:semiHidden="1" w:unhideWhenUsed="1"/>
-    <w:lsdException w:name="envelope return" w:semiHidden="1" w:unhideWhenUsed="1"/>
-    <w:lsdException w:name="footnote reference" w:semiHidden="1" w:unhideWhenUsed="1"/>
-    <w:lsdException w:name="annotation reference" w:semiHidden="1" w:unhideWhenUsed="1"/>
-    <w:lsdException w:name="line number" w:semiHidden="1" w:unhideWhenUsed="1"/>
-    <w:lsdException w:name="page number" w:semiHidden="1" w:unhideWhenUsed="1"/>
-    <w:lsdException w:name="endnote reference" w:semiHidden="1" w:unhideWhenUsed="1"/>
-    <w:lsdException w:name="endnote text" w:semiHidden="1" w:unhideWhenUsed="1"/>
-    <w:lsdException w:name="table of authorities" w:semiHidden="1" w:unhideWhenUsed="1"/>
-    <w:lsdException w:name="macro" w:semiHidden="1" w:unhideWhenUsed="1"/>
-    <w:lsdException w:name="toa heading" w:semiHidden="1" w:unhideWhenUsed="1"/>
-    <w:lsdException w:name="List" w:semiHidden="1" w:unhideWhenUsed="1"/>
-    <w:lsdException w:name="List Bullet" w:semiHidden="1" w:unhideWhenUsed="1"/>
-    <w:lsdException w:name="List Number" w:semiHidden="1" w:unhideWhenUsed="1"/>
-    <w:lsdException w:name="List 2" w:semiHidden="1" w:unhideWhenUsed="1"/>
-    <w:lsdException w:name="List 3" w:semiHidden="1" w:unhideWhenUsed="1"/>
-    <w:lsdException w:name="List 4" w:semiHidden="1" w:unhideWhenUsed="1"/>
-    <w:lsdException w:name="List 5" w:semiHidden="1" w:unhideWhenUsed="1"/>
-    <w:lsdException w:name="List Bullet 2" w:semiHidden="1" w:unhideWhenUsed="1"/>
-    <w:lsdException w:name="List Bullet 3" w:semiHidden="1" w:unhideWhenUsed="1"/>
-    <w:lsdException w:name="List Bullet 4" w:semiHidden="1" w:unhideWhenUsed="1"/>
-    <w:lsdException w:name="List Bullet 5" w:semiHidden="1" w:unhideWhenUsed="1"/>
-    <w:lsdException w:name="List Number 2" w:semiHidden="1" w:unhideWhenUsed="1"/>
-    <w:lsdException w:name="List Number 3" w:semiHidden="1" w:unhideWhenUsed="1"/>
-    <w:lsdException w:name="List Number 4" w:semiHidden="1" w:unhideWhenUsed="1"/>
-    <w:lsdException w:name="List Number 5" w:semiHidden="1" w:unhideWhenUsed="1"/>
-    <w:lsdException w:name="Title" w:uiPriority="10" w:qFormat="1"/>
-    <w:lsdException w:name="Closing" w:semiHidden="1" w:unhideWhenUsed="1"/>
-    <w:lsdException w:name="Signature" w:semiHidden="1" w:unhideWhenUsed="1"/>
-    <w:lsdException w:name="Default Paragraph Font" w:semiHidden="1" w:uiPriority="1" w:unhideWhenUsed="1"/>
-    <w:lsdException w:name="Body Text" w:semiHidden="1" w:unhideWhenUsed="1"/>
-    <w:lsdException w:name="Body Text Indent" w:semiHidden="1" w:unhideWhenUsed="1"/>
-    <w:lsdException w:name="List Continue" w:semiHidden="1" w:unhideWhenUsed="1"/>
-    <w:lsdException w:name="List Continue 2" w:semiHidden="1" w:unhideWhenUsed="1"/>
-    <w:lsdException w:name="List Continue 3" w:semiHidden="1" w:unhideWhenUsed="1"/>
-    <w:lsdException w:name="List Continue 4" w:semiHidden="1" w:unhideWhenUsed="1"/>
-    <w:lsdException w:name="List Continue 5" w:semiHidden="1" w:unhideWhenUsed="1"/>
-    <w:lsdException w:name="Message Header" w:semiHidden="1" w:unhideWhenUsed="1"/>
-    <w:lsdException w:name="Subtitle" w:uiPriority="11" w:qFormat="1"/>
-    <w:lsdException w:name="Salutation" w:semiHidden="1" w:unhideWhenUsed="1"/>
-    <w:lsdException w:name="Date" w:semiHidden="1" w:unhideWhenUsed="1"/>
-    <w:lsdException w:name="Body Text First Indent" w:semiHidden="1" w:unhideWhenUsed="1"/>
-    <w:lsdException w:name="Body Text First Indent 2" w:semiHidden="1" w:unhideWhenUsed="1"/>
-    <w:lsdException w:name="Note Heading" w:semiHidden="1" w:unhideWhenUsed="1"/>
-    <w:lsdException w:name="Body Text 2" w:semiHidden="1" w:unhideWhenUsed="1"/>
-    <w:lsdException w:name="Body Text 3" w:semiHidden="1" w:unhideWhenUsed="1"/>
-    <w:lsdException w:name="Body Text Indent 2" w:semiHidden="1" w:unhideWhenUsed="1"/>
-    <w:lsdException w:name="Body Text Indent 3" w:semiHidden="1" w:unhideWhenUsed="1"/>
-    <w:lsdException w:name="Block Text" w:semiHidden="1" w:unhideWhenUsed="1"/>
-    <w:lsdException w:name="Hyperlink" w:semiHidden="1" w:unhideWhenUsed="1"/>
-    <w:lsdException w:name="FollowedHyperlink" w:semiHidden="1" w:unhideWhenUsed="1"/>
-    <w:lsdException w:name="Strong" w:uiPriority="22" w:qFormat="1"/>
-    <w:lsdException w:name="Emphasis" w:uiPriority="20" w:qFormat="1"/>
-    <w:lsdException w:name="Document Map" w:semiHidden="1" w:unhideWhenUsed="1"/>
-    <w:lsdException w:name="Plain Text" w:semiHidden="1" w:unhideWhenUsed="1"/>
-    <w:lsdException w:name="E-mail Signature" w:semiHidden="1" w:unhideWhenUsed="1"/>
-    <w:lsdException w:name="HTML Top of Form" w:semiHidden="1" w:unhideWhenUsed="1"/>
-    <w:lsdException w:name="HTML Bottom of Form" w:semiHidden="1" w:unhideWhenUsed="1"/>
-    <w:lsdException w:name="Normal (Web)" w:semiHidden="1" w:unhideWhenUsed="1"/>
-    <w:lsdException w:name="HTML Acronym" w:semiHidden="1" w:unhideWhenUsed="1"/>
-    <w:lsdException w:name="HTML Address" w:semiHidden="1" w:unhideWhenUsed="1"/>
-    <w:lsdException w:name="HTML Cite" w:semiHidden="1" w:unhideWhenUsed="1"/>
-    <w:lsdException w:name="HTML Code" w:semiHidden="1" w:unhideWhenUsed="1"/>
-    <w:lsdException w:name="HTML Definition" w:semiHidden="1" w:unhideWhenUsed="1"/>
-    <w:lsdException w:name="HTML Keyboard" w:semiHidden="1" w:unhideWhenUsed="1"/>
-    <w:lsdException w:name="HTML Preformatted" w:semiHidden="1" w:unhideWhenUsed="1"/>
-    <w:lsdException w:name="HTML Sample" w:semiHidden="1" w:unhideWhenUsed="1"/>
-    <w:lsdException w:name="HTML Typewriter" w:semiHidden="1" w:unhideWhenUsed="1"/>
-    <w:lsdException w:name="HTML Variable" w:semiHidden="1" w:unhideWhenUsed="1"/>
-    <w:lsdException w:name="Normal Table" w:semiHidden="1" w:unhideWhenUsed="1"/>
-    <w:lsdException w:name="annotation subject" w:semiHidden="1" w:unhideWhenUsed="1"/>
-    <w:lsdException w:name="No List" w:semiHidden="1" w:unhideWhenUsed="1"/>
-    <w:lsdException w:name="Outline List 1" w:semiHidden="1" w:unhideWhenUsed="1"/>
-    <w:lsdException w:name="Outline List 2" w:semiHidden="1" w:unhideWhenUsed="1"/>
-    <w:lsdException w:name="Outline List 3" w:semiHidden="1" w:unhideWhenUsed="1"/>
-    <w:lsdException w:name="Table Simple 1" w:semiHidden="1" w:unhideWhenUsed="1"/>
-    <w:lsdException w:name="Table Simple 2" w:semiHidden="1" w:unhideWhenUsed="1"/>
-    <w:lsdException w:name="Table Simple 3" w:semiHidden="1" w:unhideWhenUsed="1"/>
-    <w:lsdException w:name="Table Classic 1" w:semiHidden="1" w:unhideWhenUsed="1"/>
-    <w:lsdException w:name="Table Classic 2" w:semiHidden="1" w:unhideWhenUsed="1"/>
-    <w:lsdException w:name="Table Classic 3" w:semiHidden="1" w:unhideWhenUsed="1"/>
-    <w:lsdException w:name="Table Classic 4" w:semiHidden="1" w:unhideWhenUsed="1"/>
-    <w:lsdException w:name="Table Colorful 1" w:semiHidden="1" w:unhideWhenUsed="1"/>
-    <w:lsdException w:name="Table Colorful 2" w:semiHidden="1" w:unhideWhenUsed="1"/>
-    <w:lsdException w:name="Table Colorful 3" w:semiHidden="1" w:unhideWhenUsed="1"/>
-    <w:lsdException w:name="Table Columns 1" w:semiHidden="1" w:unhideWhenUsed="1"/>
-    <w:lsdException w:name="Table Columns 2" w:semiHidden="1" w:unhideWhenUsed="1"/>
-    <w:lsdException w:name="Table Columns 3" w:semiHidden="1" w:unhideWhenUsed="1"/>
-    <w:lsdException w:name="Table Columns 4" w:semiHidden="1" w:unhideWhenUsed="1"/>
-    <w:lsdException w:name="Table Columns 5" w:semiHidden="1" w:unhideWhenUsed="1"/>
-    <w:lsdException w:name="Table Grid 1" w:semiHidden="1" w:unhideWhenUsed="1"/>
-    <w:lsdException w:name="Table Grid 2" w:semiHidden="1" w:unhideWhenUsed="1"/>
-    <w:lsdException w:name="Table Grid 3" w:semiHidden="1" w:unhideWhenUsed="1"/>
-    <w:lsdException w:name="Table Grid 4" w:semiHidden="1" w:unhideWhenUsed="1"/>
-    <w:lsdException w:name="Table Grid 5" w:semiHidden="1" w:unhideWhenUsed="1"/>
-    <w:lsdException w:name="Table Grid 6" w:semiHidden="1" w:unhideWhenUsed="1"/>
-    <w:lsdException w:name="Table Grid 7" w:semiHidden="1" w:unhideWhenUsed="1"/>
-    <w:lsdException w:name="Table Grid 8" w:semiHidden="1" w:unhideWhenUsed="1"/>
-    <w:lsdException w:name="Table List 1" w:semiHidden="1" w:unhideWhenUsed="1"/>
-    <w:lsdException w:name="Table List 2" w:semiHidden="1" w:unhideWhenUsed="1"/>
-    <w:lsdException w:name="Table List 3" w:semiHidden="1" w:unhideWhenUsed="1"/>
-    <w:lsdException w:name="Table List 4" w:semiHidden="1" w:unhideWhenUsed="1"/>
-    <w:lsdException w:name="Table List 5" w:semiHidden="1" w:unhideWhenUsed="1"/>
-    <w:lsdException w:name="Table List 6" w:semiHidden="1" w:unhideWhenUsed="1"/>
-    <w:lsdException w:name="Table List 7" w:semiHidden="1" w:unhideWhenUsed="1"/>
-    <w:lsdException w:name="Table List 8" w:semiHidden="1" w:unhideWhenUsed="1"/>
-    <w:lsdException w:name="Table 3D effects 1" w:semiHidden="1" w:unhideWhenUsed="1"/>
-    <w:lsdException w:name="Table 3D effects 2" w:semiHidden="1" w:unhideWhenUsed="1"/>
-    <w:lsdException w:name="Table 3D effects 3" w:semiHidden="1" w:unhideWhenUsed="1"/>
-    <w:lsdException w:name="Table Contemporary" w:semiHidden="1" w:unhideWhenUsed="1"/>
-    <w:lsdException w:name="Table Elegant" w:semiHidden="1" w:unhideWhenUsed="1"/>
-    <w:lsdException w:name="Table Professional" w:semiHidden="1" w:unhideWhenUsed="1"/>
-    <w:lsdException w:name="Table Subtle 1" w:semiHidden="1" w:unhideWhenUsed="1"/>
-    <w:lsdException w:name="Table Subtle 2" w:semiHidden="1" w:unhideWhenUsed="1"/>
-    <w:lsdException w:name="Table Web 1" w:semiHidden="1" w:unhideWhenUsed="1"/>
-    <w:lsdException w:name="Table Web 2" w:semiHidden="1" w:unhideWhenUsed="1"/>
-    <w:lsdException w:name="Table Web 3" w:semiHidden="1" w:unhideWhenUsed="1"/>
-    <w:lsdException w:name="Balloon Text" w:semiHidden="1" w:unhideWhenUsed="1"/>
-    <w:lsdException w:name="Table Grid" w:uiPriority="39"/>
-    <w:lsdException w:name="Table Theme" w:semiHidden="1" w:unhideWhenUsed="1"/>
-    <w:lsdException w:name="Placeholder Text" w:semiHidden="1"/>
-    <w:lsdException w:name="No Spacing" w:uiPriority="1" w:qFormat="1"/>
-    <w:lsdException w:name="Light Shading" w:uiPriority="60"/>
-    <w:lsdException w:name="Light List" w:uiPriority="61"/>
-    <w:lsdException w:name="Light Grid" w:uiPriority="62"/>
-    <w:lsdException w:name="Medium Shading 1" w:uiPriority="63"/>
-    <w:lsdException w:name="Medium Shading 2" w:uiPriority="64"/>
-    <w:lsdException w:name="Medium List 1" w:uiPriority="65"/>
-    <w:lsdException w:name="Medium List 2" w:uiPriority="66"/>
-    <w:lsdException w:name="Medium Grid 1" w:uiPriority="67"/>
-    <w:lsdException w:name="Medium Grid 2" w:uiPriority="68"/>
-    <w:lsdException w:name="Medium Grid 3" w:uiPriority="69"/>
-    <w:lsdException w:name="Dark List" w:uiPriority="70"/>
-    <w:lsdException w:name="Colorful Shading" w:uiPriority="71"/>
-    <w:lsdException w:name="Colorful List" w:uiPriority="72"/>
-    <w:lsdException w:name="Colorful Grid" w:uiPriority="73"/>
-    <w:lsdException w:name="Light Shading Accent 1" w:uiPriority="60"/>
-    <w:lsdException w:name="Light List Accent 1" w:uiPriority="61"/>
-    <w:lsdException w:name="Light Grid Accent 1" w:uiPriority="62"/>
-    <w:lsdException w:name="Medium Shading 1 Accent 1" w:uiPriority="63"/>
-    <w:lsdException w:name="Medium Shading 2 Accent 1" w:uiPriority="64"/>
-    <w:lsdException w:name="Medium List 1 Accent 1" w:uiPriority="65"/>
-    <w:lsdException w:name="Revision" w:semiHidden="1"/>
-    <w:lsdException w:name="List Paragraph" w:uiPriority="34" w:qFormat="1"/>
-    <w:lsdException w:name="Quote" w:uiPriority="29" w:qFormat="1"/>
-    <w:lsdException w:name="Intense Quote" w:uiPriority="30" w:qFormat="1"/>
-    <w:lsdException w:name="Medium List 2 Accent 1" w:uiPriority="66"/>
-    <w:lsdException w:name="Medium Grid 1 Accent 1" w:uiPriority="67"/>
-    <w:lsdException w:name="Medium Grid 2 Accent 1" w:uiPriority="68"/>
-    <w:lsdException w:name="Medium Grid 3 Accent 1" w:uiPriority="69"/>
-    <w:lsdException w:name="Dark List Accent 1" w:uiPriority="70"/>
-    <w:lsdException w:name="Colorful Shading Accent 1" w:uiPriority="71"/>
-    <w:lsdException w:name="Colorful List Accent 1" w:uiPriority="72"/>
-    <w:lsdException w:name="Colorful Grid Accent 1" w:uiPriority="73"/>
-    <w:lsdException w:name="Light Shading Accent 2" w:uiPriority="60"/>
-    <w:lsdException w:name="Light List Accent 2" w:uiPriority="61"/>
-    <w:lsdException w:name="Light Grid Accent 2" w:uiPriority="62"/>
-    <w:lsdException w:name="Medium Shading 1 Accent 2" w:uiPriority="63"/>
-    <w:lsdException w:name="Medium Shading 2 Accent 2" w:uiPriority="64"/>
-    <w:lsdException w:name="Medium List 1 Accent 2" w:uiPriority="65"/>
-    <w:lsdException w:name="Medium List 2 Accent 2" w:uiPriority="66"/>
-    <w:lsdException w:name="Medium Grid 1 Accent 2" w:uiPriority="67"/>
-    <w:lsdException w:name="Medium Grid 2 Accent 2" w:uiPriority="68"/>
-    <w:lsdException w:name="Medium Grid 3 Accent 2" w:uiPriority="69"/>
-    <w:lsdException w:name="Dark List Accent 2" w:uiPriority="70"/>
-    <w:lsdException w:name="Colorful Shading Accent 2" w:uiPriority="71"/>
-    <w:lsdException w:name="Colorful List Accent 2" w:uiPriority="72"/>
-    <w:lsdException w:name="Colorful Grid Accent 2" w:uiPriority="73"/>
-    <w:lsdException w:name="Light Shading Accent 3" w:uiPriority="60"/>
-    <w:lsdException w:name="Light List Accent 3" w:uiPriority="61"/>
-    <w:lsdException w:name="Light Grid Accent 3" w:uiPriority="62"/>
-    <w:lsdException w:name="Medium Shading 1 Accent 3" w:uiPriority="63"/>
-    <w:lsdException w:name="Medium Shading 2 Accent 3" w:uiPriority="64"/>
-    <w:lsdException w:name="Medium List 1 Accent 3" w:uiPriority="65"/>
-    <w:lsdException w:name="Medium List 2 Accent 3" w:uiPriority="66"/>
-    <w:lsdException w:name="Medium Grid 1 Accent 3" w:uiPriority="67"/>
-    <w:lsdException w:name="Medium Grid 2 Accent 3" w:uiPriority="68"/>
-    <w:lsdException w:name="Medium Grid 3 Accent 3" w:uiPriority="69"/>
-    <w:lsdException w:name="Dark List Accent 3" w:uiPriority="70"/>
-    <w:lsdException w:name="Colorful Shading Accent 3" w:uiPriority="71"/>
-    <w:lsdException w:name="Colorful List Accent 3" w:uiPriority="72"/>
-    <w:lsdException w:name="Colorful Grid Accent 3" w:uiPriority="73"/>
-    <w:lsdException w:name="Light Shading Accent 4" w:uiPriority="60"/>
-    <w:lsdException w:name="Light List Accent 4" w:uiPriority="61"/>
-    <w:lsdException w:name="Light Grid Accent 4" w:uiPriority="62"/>
-    <w:lsdException w:name="Medium Shading 1 Accent 4" w:uiPriority="63"/>
-    <w:lsdException w:name="Medium Shading 2 Accent 4" w:uiPriority="64"/>
-    <w:lsdException w:name="Medium List 1 Accent 4" w:uiPriority="65"/>
-    <w:lsdException w:name="Medium List 2 Accent 4" w:uiPriority="66"/>
-    <w:lsdException w:name="Medium Grid 1 Accent 4" w:uiPriority="67"/>
-    <w:lsdException w:name="Medium Grid 2 Accent 4" w:uiPriority="68"/>
-    <w:lsdException w:name="Medium Grid 3 Accent 4" w:uiPriority="69"/>
-    <w:lsdException w:name="Dark List Accent 4" w:uiPriority="70"/>
-    <w:lsdException w:name="Colorful Shading Accent 4" w:uiPriority="71"/>
-    <w:lsdException w:name="Colorful List Accent 4" w:uiPriority="72"/>
-    <w:lsdException w:name="Colorful Grid Accent 4" w:uiPriority="73"/>
-    <w:lsdException w:name="Light Shading Accent 5" w:uiPriority="60"/>
-    <w:lsdException w:name="Light List Accent 5" w:uiPriority="61"/>
-    <w:lsdException w:name="Light Grid Accent 5" w:uiPriority="62"/>
-    <w:lsdException w:name="Medium Shading 1 Accent 5" w:uiPriority="63"/>
-    <w:lsdException w:name="Medium Shading 2 Accent 5" w:uiPriority="64"/>
-    <w:lsdException w:name="Medium List 1 Accent 5" w:uiPriority="65"/>
-    <w:lsdException w:name="Medium List 2 Accent 5" w:uiPriority="66"/>
-    <w:lsdException w:name="Medium Grid 1 Accent 5" w:uiPriority="67"/>
-    <w:lsdException w:name="Medium Grid 2 Accent 5" w:uiPriority="68"/>
-    <w:lsdException w:name="Medium Grid 3 Accent 5" w:uiPriority="69"/>
-    <w:lsdException w:name="Dark List Accent 5" w:uiPriority="70"/>
-    <w:lsdException w:name="Colorful Shading Accent 5" w:uiPriority="71"/>
-    <w:lsdException w:name="Colorful List Accent 5" w:uiPriority="72"/>
-    <w:lsdException w:name="Colorful Grid Accent 5" w:uiPriority="73"/>
-    <w:lsdException w:name="Light Shading Accent 6" w:uiPriority="60"/>
-    <w:lsdException w:name="Light List Accent 6" w:uiPriority="61"/>
-    <w:lsdException w:name="Light Grid Accent 6" w:uiPriority="62"/>
-    <w:lsdException w:name="Medium Shading 1 Accent 6" w:uiPriority="63"/>
-    <w:lsdException w:name="Medium Shading 2 Accent 6" w:uiPriority="64"/>
-    <w:lsdException w:name="Medium List 1 Accent 6" w:uiPriority="65"/>
-    <w:lsdException w:name="Medium List 2 Accent 6" w:uiPriority="66"/>
-    <w:lsdException w:name="Medium Grid 1 Accent 6" w:uiPriority="67"/>
-    <w:lsdException w:name="Medium Grid 2 Accent 6" w:uiPriority="68"/>
-    <w:lsdException w:name="Medium Grid 3 Accent 6" w:uiPriority="69"/>
-    <w:lsdException w:name="Dark List Accent 6" w:uiPriority="70"/>
-    <w:lsdException w:name="Colorful Shading Accent 6" w:uiPriority="71"/>
-    <w:lsdException w:name="Colorful List Accent 6" w:uiPriority="72"/>
-    <w:lsdException w:name="Colorful Grid Accent 6" w:uiPriority="73"/>
-    <w:lsdException w:name="Subtle Emphasis" w:uiPriority="19" w:qFormat="1"/>
-    <w:lsdException w:name="Intense Emphasis" w:uiPriority="21" w:qFormat="1"/>
-    <w:lsdException w:name="Subtle Reference" w:uiPriority="31" w:qFormat="1"/>
-    <w:lsdException w:name="Intense Reference" w:uiPriority="32" w:qFormat="1"/>
-    <w:lsdException w:name="Book Title" w:uiPriority="33" w:qFormat="1"/>
-    <w:lsdException w:name="Bibliography" w:semiHidden="1" w:uiPriority="37" w:unhideWhenUsed="1"/>
-    <w:lsdException w:name="TOC Heading" w:semiHidden="1" w:uiPriority="39" w:unhideWhenUsed="1" w:qFormat="1"/>
-    <w:lsdException w:name="Plain Table 1" w:uiPriority="41"/>
-    <w:lsdException w:name="Plain Table 2" w:uiPriority="42"/>
-    <w:lsdException w:name="Plain Table 3" w:uiPriority="43"/>
-    <w:lsdException w:name="Plain Table 4" w:uiPriority="44"/>
-    <w:lsdException w:name="Plain Table 5" w:uiPriority="45"/>
-    <w:lsdException w:name="Grid Table Light" w:uiPriority="40"/>
-    <w:lsdException w:name="Grid Table 1 Light" w:uiPriority="46"/>
-    <w:lsdException w:name="Grid Table 2" w:uiPriority="47"/>
-    <w:lsdException w:name="Grid Table 3" w:uiPriority="48"/>
-    <w:lsdException w:name="Grid Table 4" w:uiPriority="49"/>
-    <w:lsdException w:name="Grid Table 5 Dark" w:uiPriority="50"/>
-    <w:lsdException w:name="Grid Table 6 Colorful" w:uiPriority="51"/>
-    <w:lsdException w:name="Grid Table 7 Colorful" w:uiPriority="52"/>
-    <w:lsdException w:name="Grid Table 1 Light Accent 1" w:uiPriority="46"/>
-    <w:lsdException w:name="Grid Table 2 Accent 1" w:uiPriority="47"/>
-    <w:lsdException w:name="Grid Table 3 Accent 1" w:uiPriority="48"/>
-    <w:lsdException w:name="Grid Table 4 Accent 1" w:uiPriority="49"/>
-    <w:lsdException w:name="Grid Table 5 Dark Accent 1" w:uiPriority="50"/>
-    <w:lsdException w:name="Grid Table 6 Colorful Accent 1" w:uiPriority="51"/>
-    <w:lsdException w:name="Grid Table 7 Colorful Accent 1" w:uiPriority="52"/>
-    <w:lsdException w:name="Grid Table 1 Light Accent 2" w:uiPriority="46"/>
-    <w:lsdException w:name="Grid Table 2 Accent 2" w:uiPriority="47"/>
-    <w:lsdException w:name="Grid Table 3 Accent 2" w:uiPriority="48"/>
-    <w:lsdException w:name="Grid Table 4 Accent 2" w:uiPriority="49"/>
-    <w:lsdException w:name="Grid Table 5 Dark Accent 2" w:uiPriority="50"/>
-    <w:lsdException w:name="Grid Table 6 Colorful Accent 2" w:uiPriority="51"/>
-    <w:lsdException w:name="Grid Table 7 Colorful Accent 2" w:uiPriority="52"/>
-    <w:lsdException w:name="Grid Table 1 Light Accent 3" w:uiPriority="46"/>
-    <w:lsdException w:name="Grid Table 2 Accent 3" w:uiPriority="47"/>
-    <w:lsdException w:name="Grid Table 3 Accent 3" w:uiPriority="48"/>
-    <w:lsdException w:name="Grid Table 4 Accent 3" w:uiPriority="49"/>
-    <w:lsdException w:name="Grid Table 5 Dark Accent 3" w:uiPriority="50"/>
-    <w:lsdException w:name="Grid Table 6 Colorful Accent 3" w:uiPriority="51"/>
-    <w:lsdException w:name="Grid Table 7 Colorful Accent 3" w:uiPriority="52"/>
-    <w:lsdException w:name="Grid Table 1 Light Accent 4" w:uiPriority="46"/>
-    <w:lsdException w:name="Grid Table 2 Accent 4" w:uiPriority="47"/>
-    <w:lsdException w:name="Grid Table 3 Accent 4" w:uiPriority="48"/>
-    <w:lsdException w:name="Grid Table 4 Accent 4" w:uiPriority="49"/>
-    <w:lsdException w:name="Grid Table 5 Dark Accent 4" w:uiPriority="50"/>
-    <w:lsdException w:name="Grid Table 6 Colorful Accent 4" w:uiPriority="51"/>
-    <w:lsdException w:name="Grid Table 7 Colorful Accent 4" w:uiPriority="52"/>
-    <w:lsdException w:name="Grid Table 1 Light Accent 5" w:uiPriority="46"/>
-    <w:lsdException w:name="Grid Table 2 Accent 5" w:uiPriority="47"/>
-    <w:lsdException w:name="Grid Table 3 Accent 5" w:uiPriority="48"/>
-    <w:lsdException w:name="Grid Table 4 Accent 5" w:uiPriority="49"/>
-    <w:lsdException w:name="Grid Table 5 Dark Accent 5" w:uiPriority="50"/>
-    <w:lsdException w:name="Grid Table 6 Colorful Accent 5" w:uiPriority="51"/>
-    <w:lsdException w:name="Grid Table 7 Colorful Accent 5" w:uiPriority="52"/>
-    <w:lsdException w:name="Grid Table 1 Light Accent 6" w:uiPriority="46"/>
-    <w:lsdException w:name="Grid Table 2 Accent 6" w:uiPriority="47"/>
-    <w:lsdException w:name="Grid Table 3 Accent 6" w:uiPriority="48"/>
-    <w:lsdException w:name="Grid Table 4 Accent 6" w:uiPriority="49"/>
-    <w:lsdException w:name="Grid Table 5 Dark Accent 6" w:uiPriority="50"/>
-    <w:lsdException w:name="Grid Table 6 Colorful Accent 6" w:uiPriority="51"/>
-    <w:lsdException w:name="Grid Table 7 Colorful Accent 6" w:uiPriority="52"/>
-    <w:lsdException w:name="List Table 1 Light" w:uiPriority="46"/>
-    <w:lsdException w:name="List Table 2" w:uiPriority="47"/>
-    <w:lsdException w:name="List Table 3" w:uiPriority="48"/>
-    <w:lsdException w:name="List Table 4" w:uiPriority="49"/>
-    <w:lsdException w:name="List Table 5 Dark" w:uiPriority="50"/>
-    <w:lsdException w:name="List Table 6 Colorful" w:uiPriority="51"/>
-    <w:lsdException w:name="List Table 7 Colorful" w:uiPriority="52"/>
-    <w:lsdException w:name="List Table 1 Light Accent 1" w:uiPriority="46"/>
-    <w:lsdException w:name="List Table 2 Accent 1" w:uiPriority="47"/>
-    <w:lsdException w:name="List Table 3 Accent 1" w:uiPriority="48"/>
-    <w:lsdException w:name="List Table 4 Accent 1" w:uiPriority="49"/>
-    <w:lsdException w:name="List Table 5 Dark Accent 1" w:uiPriority="50"/>
-    <w:lsdException w:name="List Table 6 Colorful Accent 1" w:uiPriority="51"/>
-    <w:lsdException w:name="List Table 7 Colorful Accent 1" w:uiPriority="52"/>
-    <w:lsdException w:name="List Table 1 Light Accent 2" w:uiPriority="46"/>
-    <w:lsdException w:name="List Table 2 Accent 2" w:uiPriority="47"/>
-    <w:lsdException w:name="List Table 3 Accent 2" w:uiPriority="48"/>
-    <w:lsdException w:name="List Table 4 Accent 2" w:uiPriority="49"/>
-    <w:lsdException w:name="List Table 5 Dark Accent 2" w:uiPriority="50"/>
-    <w:lsdException w:name="List Table 6 Colorful Accent 2" w:uiPriority="51"/>
-    <w:lsdException w:name="List Table 7 Colorful Accent 2" w:uiPriority="52"/>
-    <w:lsdException w:name="List Table 1 Light Accent 3" w:uiPriority="46"/>
-    <w:lsdException w:name="List Table 2 Accent 3" w:uiPriority="47"/>
-    <w:lsdException w:name="List Table 3 Accent 3" w:uiPriority="48"/>
-    <w:lsdException w:name="List Table 4 Accent 3" w:uiPriority="49"/>
-    <w:lsdException w:name="List Table 5 Dark Accent 3" w:uiPriority="50"/>
-    <w:lsdException w:name="List Table 6 Colorful Accent 3" w:uiPriority="51"/>
-    <w:lsdException w:name="List Table 7 Colorful Accent 3" w:uiPriority="52"/>
-    <w:lsdException w:name="List Table 1 Light Accent 4" w:uiPriority="46"/>
-    <w:lsdException w:name="List Table 2 Accent 4" w:uiPriority="47"/>
-    <w:lsdException w:name="List Table 3 Accent 4" w:uiPriority="48"/>
-    <w:lsdException w:name="List Table 4 Accent 4" w:uiPriority="49"/>
-    <w:lsdException w:name="List Table 5 Dark Accent 4" w:uiPriority="50"/>
-    <w:lsdException w:name="List Table 6 Colorful Accent 4" w:uiPriority="51"/>
-    <w:lsdException w:name="List Table 7 Colorful Accent 4" w:uiPriority="52"/>
-    <w:lsdException w:name="List Table 1 Light Accent 5" w:uiPriority="46"/>
-    <w:lsdException w:name="List Table 2 Accent 5" w:uiPriority="47"/>
-    <w:lsdException w:name="List Table 3 Accent 5" w:uiPriority="48"/>
-    <w:lsdException w:name="List Table 4 Accent 5" w:uiPriority="49"/>
-    <w:lsdException w:name="List Table 5 Dark Accent 5" w:uiPriority="50"/>
-    <w:lsdException w:name="List Table 6 Colorful Accent 5" w:uiPriority="51"/>
-    <w:lsdException w:name="List Table 7 Colorful Accent 5" w:uiPriority="52"/>
-    <w:lsdException w:name="List Table 1 Light Accent 6" w:uiPriority="46"/>
-    <w:lsdException w:name="List Table 2 Accent 6" w:uiPriority="47"/>
-    <w:lsdException w:name="List Table 3 Accent 6" w:uiPriority="48"/>
-    <w:lsdException w:name="List Table 4 Accent 6" w:uiPriority="49"/>
-    <w:lsdException w:name="List Table 5 Dark Accent 6" w:uiPriority="50"/>
-    <w:lsdException w:name="List Table 6 Colorful Accent 6" w:uiPriority="51"/>
-    <w:lsdException w:name="List Table 7 Colorful Accent 6" w:uiPriority="52"/>
-  </w:latentStyles>
-  <w:style w:type="paragraph" w:default="1" w:styleId="Standaard">
-    <w:name w:val="Normal"/>
-    <w:qFormat/>
-  </w:style>
-  <w:style w:type="paragraph" w:styleId="Kop1">
-    <w:name w:val="heading 1"/>
-    <w:basedOn w:val="Standaard"/>
-    <w:next w:val="Standaard"/>
-    <w:link w:val="Kop1Char"/>
-    <w:uiPriority w:val="9"/>
-    <w:qFormat/>
-    <w:pPr>
-      <w:keepNext/>
-      <w:keepLines/>
-      <w:spacing w:before="480" w:after="0" w:line="288" w:lineRule="auto"/>
-      <w:outlineLvl w:val="0"/>
-    </w:pPr>
-    <w:rPr>
-      <w:rFonts w:asciiTheme="majorHAnsi" w:eastAsiaTheme="majorEastAsia" w:hAnsiTheme="majorHAnsi" w:cstheme="majorBidi"/>
-      <w:bCs/>
-      <w:caps/>
-      <w:color w:val="5B9BD5" w:themeColor="accent1"/>
-      <w:sz w:val="28"/>
-      <w:szCs w:val="28"/>
-    </w:rPr>
-  </w:style>
-  <w:style w:type="paragraph" w:styleId="Kop2">
-    <w:name w:val="heading 2"/>
-    <w:basedOn w:val="Standaard"/>
-    <w:next w:val="Standaard"/>
-    <w:link w:val="Kop2Char"/>
-    <w:uiPriority w:val="9"/>
-    <w:unhideWhenUsed/>
-    <w:qFormat/>
-    <w:pPr>
-      <w:keepNext/>
-      <w:keepLines/>
-      <w:spacing w:before="200" w:after="0" w:line="288" w:lineRule="auto"/>
-      <w:outlineLvl w:val="1"/>
-    </w:pPr>
-    <w:rPr>
-      <w:rFonts w:asciiTheme="majorHAnsi" w:eastAsiaTheme="majorEastAsia" w:hAnsiTheme="majorHAnsi" w:cstheme="majorBidi"/>
-      <w:b/>
-      <w:bCs/>
-      <w:color w:val="5B9BD5" w:themeColor="accent1"/>
-      <w:sz w:val="26"/>
-      <w:szCs w:val="26"/>
-    </w:rPr>
-  </w:style>
-  <w:style w:type="paragraph" w:styleId="Kop3">
-    <w:name w:val="heading 3"/>
-    <w:basedOn w:val="Standaard"/>
-    <w:next w:val="Standaard"/>
-    <w:link w:val="Kop3Char"/>
-    <w:uiPriority w:val="9"/>
-    <w:unhideWhenUsed/>
-    <w:qFormat/>
-    <w:pPr>
-      <w:keepNext/>
-      <w:keepLines/>
-      <w:spacing w:before="60" w:after="0" w:line="240" w:lineRule="auto"/>
-      <w:outlineLvl w:val="2"/>
-    </w:pPr>
-    <w:rPr>
-      <w:rFonts w:eastAsiaTheme="majorEastAsia" w:cstheme="majorBidi"/>
-      <w:b/>
-      <w:bCs/>
-      <w:caps/>
-      <w:color w:val="44546A" w:themeColor="text2"/>
-    </w:rPr>
-  </w:style>
-  <w:style w:type="character" w:default="1" w:styleId="Standaardalinea-lettertype">
-    <w:name w:val="Default Paragraph Font"/>
-    <w:uiPriority w:val="1"/>
-    <w:semiHidden/>
-    <w:unhideWhenUsed/>
-  </w:style>
-  <w:style w:type="table" w:default="1" w:styleId="Standaardtabel">
-    <w:name w:val="Normal Table"/>
-    <w:uiPriority w:val="99"/>
-    <w:semiHidden/>
-    <w:unhideWhenUsed/>
-    <w:tblPr>
-      <w:tblInd w:w="0" w:type="dxa"/>
-      <w:tblCellMar>
-        <w:top w:w="0" w:type="dxa"/>
-        <w:left w:w="108" w:type="dxa"/>
-        <w:bottom w:w="0" w:type="dxa"/>
-        <w:right w:w="108" w:type="dxa"/>
-      </w:tblCellMar>
-    </w:tblPr>
-  </w:style>
-  <w:style w:type="numbering" w:default="1" w:styleId="Geenlijst">
-    <w:name w:val="No List"/>
-    <w:uiPriority w:val="99"/>
-    <w:semiHidden/>
-    <w:unhideWhenUsed/>
-  </w:style>
-  <w:style w:type="paragraph" w:customStyle="1" w:styleId="061F6B6434A74E6FA1A8B8FCA0D91798">
-    <w:name w:val="061F6B6434A74E6FA1A8B8FCA0D91798"/>
-  </w:style>
-  <w:style w:type="paragraph" w:customStyle="1" w:styleId="EB0BCC20F9564EB3962BD2AE03F5DB04">
-    <w:name w:val="EB0BCC20F9564EB3962BD2AE03F5DB04"/>
-  </w:style>
-  <w:style w:type="character" w:customStyle="1" w:styleId="Kop1Char">
-    <w:name w:val="Kop 1 Char"/>
-    <w:basedOn w:val="Standaardalinea-lettertype"/>
-    <w:link w:val="Kop1"/>
-    <w:uiPriority w:val="9"/>
-    <w:rPr>
-      <w:rFonts w:asciiTheme="majorHAnsi" w:eastAsiaTheme="majorEastAsia" w:hAnsiTheme="majorHAnsi" w:cstheme="majorBidi"/>
-      <w:bCs/>
-      <w:caps/>
-      <w:color w:val="5B9BD5" w:themeColor="accent1"/>
-      <w:sz w:val="28"/>
-      <w:szCs w:val="28"/>
-    </w:rPr>
-  </w:style>
-  <w:style w:type="character" w:customStyle="1" w:styleId="Kop2Char">
-    <w:name w:val="Kop 2 Char"/>
-    <w:basedOn w:val="Standaardalinea-lettertype"/>
-    <w:link w:val="Kop2"/>
-    <w:uiPriority w:val="9"/>
-    <w:rPr>
-      <w:rFonts w:asciiTheme="majorHAnsi" w:eastAsiaTheme="majorEastAsia" w:hAnsiTheme="majorHAnsi" w:cstheme="majorBidi"/>
-      <w:b/>
-      <w:bCs/>
-      <w:color w:val="5B9BD5" w:themeColor="accent1"/>
-      <w:sz w:val="26"/>
-      <w:szCs w:val="26"/>
-    </w:rPr>
-  </w:style>
-  <w:style w:type="character" w:customStyle="1" w:styleId="Kop3Char">
-    <w:name w:val="Kop 3 Char"/>
-    <w:basedOn w:val="Standaardalinea-lettertype"/>
-    <w:link w:val="Kop3"/>
-    <w:uiPriority w:val="9"/>
-    <w:rPr>
-      <w:rFonts w:eastAsiaTheme="majorEastAsia" w:cstheme="majorBidi"/>
-      <w:b/>
-      <w:bCs/>
-      <w:caps/>
-      <w:color w:val="44546A" w:themeColor="text2"/>
-    </w:rPr>
-  </w:style>
-  <w:style w:type="paragraph" w:customStyle="1" w:styleId="8BAA3656B6804335A1DBB6009C589906">
-    <w:name w:val="8BAA3656B6804335A1DBB6009C589906"/>
-  </w:style>
-  <w:style w:type="paragraph" w:customStyle="1" w:styleId="A21E130EA29A4B0CAB9CE7F8558BD556">
-    <w:name w:val="A21E130EA29A4B0CAB9CE7F8558BD556"/>
-    <w:rsid w:val="004D6E3A"/>
-  </w:style>
-  <w:style w:type="paragraph" w:customStyle="1" w:styleId="4BD354D1087E4EBAA6BBB0A2F38B9DD6">
-    <w:name w:val="4BD354D1087E4EBAA6BBB0A2F38B9DD6"/>
-    <w:rsid w:val="004D6E3A"/>
-  </w:style>
-  <w:style w:type="paragraph" w:customStyle="1" w:styleId="7032584B6CEE42D486AE9E6CE6F1AD47">
-    <w:name w:val="7032584B6CEE42D486AE9E6CE6F1AD47"/>
-    <w:rsid w:val="004D6E3A"/>
-  </w:style>
-</w:styles>
-</file>
-
-<file path=word/glossary/webSettings.xml><?xml version="1.0" encoding="utf-8"?>
-<w:webSettings xmlns:mc="http://schemas.openxmlformats.org/markup-compatibility/2006" xmlns:r="http://schemas.openxmlformats.org/officeDocument/2006/relationships" xmlns:w="http://schemas.openxmlformats.org/wordprocessingml/2006/main" xmlns:w14="http://schemas.microsoft.com/office/word/2010/wordml" xmlns:w15="http://schemas.microsoft.com/office/word/2012/wordml" mc:Ignorable="w14 w15">
-  <w:optimizeForBrowser/>
-  <w:allowPNG/>
-</w:webSettings>
 </file>
 
 <file path=word/theme/theme1.xml><?xml version="1.0" encoding="utf-8"?>
@@ -5687,7 +5025,7 @@
 </file>
 
 <file path=customXml/itemProps2.xml><?xml version="1.0" encoding="utf-8"?>
-<ds:datastoreItem xmlns:ds="http://schemas.openxmlformats.org/officeDocument/2006/customXml" ds:itemID="{2BFEB207-9819-4948-9261-324D0E7D0DFE}">
+<ds:datastoreItem xmlns:ds="http://schemas.openxmlformats.org/officeDocument/2006/customXml" ds:itemID="{ABFD12DF-1FFC-4012-B7BD-682B87C18054}">
   <ds:schemaRefs>
     <ds:schemaRef ds:uri="http://schemas.openxmlformats.org/officeDocument/2006/bibliography"/>
   </ds:schemaRefs>

</xml_diff>